<commit_message>
Acceptence Criteria: Story 18
</commit_message>
<xml_diff>
--- a/Testing/Acceptance Criteria Testing.docx
+++ b/Testing/Acceptance Criteria Testing.docx
@@ -1,29 +1,36 @@
 
 <file path=word/document.xml><?xml version="1.0" encoding="utf-8"?>
-<w:document xmlns:wpc="http://schemas.microsoft.com/office/word/2010/wordprocessingCanvas" xmlns:cx="http://schemas.microsoft.com/office/drawing/2014/chartex" xmlns:cx1="http://schemas.microsoft.com/office/drawing/2015/9/8/chartex" xmlns:cx2="http://schemas.microsoft.com/office/drawing/2015/10/21/chartex" xmlns:mc="http://schemas.openxmlformats.org/markup-compatibility/2006" xmlns:o="urn:schemas-microsoft-com:office:office" xmlns:r="http://schemas.openxmlformats.org/officeDocument/2006/relationships" xmlns:m="http://schemas.openxmlformats.org/officeDocument/2006/math" xmlns:v="urn:schemas-microsoft-com:vml" xmlns:wp14="http://schemas.microsoft.com/office/word/2010/wordprocessingDrawing" xmlns:wp="http://schemas.openxmlformats.org/drawingml/2006/wordprocessingDrawing" xmlns:w10="urn:schemas-microsoft-com:office:word" xmlns:w="http://schemas.openxmlformats.org/wordprocessingml/2006/main" xmlns:w14="http://schemas.microsoft.com/office/word/2010/wordml" xmlns:w15="http://schemas.microsoft.com/office/word/2012/wordml" xmlns:w16se="http://schemas.microsoft.com/office/word/2015/wordml/symex" xmlns:wpg="http://schemas.microsoft.com/office/word/2010/wordprocessingGroup" xmlns:wpi="http://schemas.microsoft.com/office/word/2010/wordprocessingInk" xmlns:wne="http://schemas.microsoft.com/office/word/2006/wordml" xmlns:wps="http://schemas.microsoft.com/office/word/2010/wordprocessingShape" mc:Ignorable="w14 w15 w16se wp14">
+<w:document xmlns:o="urn:schemas-microsoft-com:office:office" xmlns:r="http://schemas.openxmlformats.org/officeDocument/2006/relationships" xmlns:v="urn:schemas-microsoft-com:vml" xmlns:w="http://schemas.openxmlformats.org/wordprocessingml/2006/main" xmlns:w10="urn:schemas-microsoft-com:office:word" xmlns:wp="http://schemas.openxmlformats.org/drawingml/2006/wordprocessingDrawing" xmlns:wps="http://schemas.microsoft.com/office/word/2010/wordprocessingShape" xmlns:wpg="http://schemas.microsoft.com/office/word/2010/wordprocessingGroup" xmlns:mc="http://schemas.openxmlformats.org/markup-compatibility/2006" xmlns:wp14="http://schemas.microsoft.com/office/word/2010/wordprocessingDrawing" xmlns:w14="http://schemas.microsoft.com/office/word/2010/wordml" mc:Ignorable="w14 wp14">
   <w:body>
     <w:p>
       <w:pPr>
         <w:pStyle w:val="Heading1"/>
-      </w:pPr>
-      <w:r>
+        <w:spacing w:before="240" w:after="0"/>
+        <w:rPr/>
+      </w:pPr>
+      <w:r>
+        <w:rPr/>
         <w:t>Acceptance Criteria Testing</w:t>
       </w:r>
     </w:p>
     <w:p>
       <w:pPr>
         <w:pStyle w:val="Heading2"/>
-      </w:pPr>
-      <w:r>
+        <w:rPr/>
+      </w:pPr>
+      <w:r>
+        <w:rPr/>
         <w:t>Story ID 8</w:t>
       </w:r>
     </w:p>
     <w:p>
-      <w:r>
-        <w:t xml:space="preserve">User Story: </w:t>
-      </w:r>
-      <w:r>
-        <w:t>As a customer I want to be able to book new packages for pickup so that I can ship my items to the receiver.</w:t>
+      <w:pPr>
+        <w:pStyle w:val="Normal"/>
+        <w:rPr/>
+      </w:pPr>
+      <w:r>
+        <w:rPr/>
+        <w:t>User Story: As a customer I want to be able to book new packages for pickup so that I can ship my items to the receiver.</w:t>
       </w:r>
     </w:p>
     <w:p>
@@ -33,41 +40,45 @@
           <w:ilvl w:val="0"/>
           <w:numId w:val="1"/>
         </w:numPr>
-      </w:pPr>
-      <w:r>
-        <w:t xml:space="preserve">I can enter my details (shipper) or use the current details stored on my account &amp; enter the recipient details &amp; enter the package details (weight, size </w:t>
-      </w:r>
-      <w:proofErr w:type="spellStart"/>
-      <w:r>
-        <w:t>etc</w:t>
-      </w:r>
-      <w:proofErr w:type="spellEnd"/>
-      <w:r>
-        <w:t>).</w:t>
-      </w:r>
-    </w:p>
-    <w:p>
-      <w:r>
+        <w:rPr/>
+      </w:pPr>
+      <w:r>
+        <w:rPr/>
+        <w:t>I can enter my details (shipper) or use the current details stored on my account &amp; enter the recipient details &amp; enter the package details (weight, size etc).</w:t>
+      </w:r>
+    </w:p>
+    <w:p>
+      <w:pPr>
+        <w:pStyle w:val="Normal"/>
+        <w:rPr/>
+      </w:pPr>
+      <w:r>
+        <w:rPr/>
         <w:t xml:space="preserve">I can enter my details </w:t>
       </w:r>
       <w:r>
-        <w:sym w:font="Wingdings" w:char="F0E0"/>
-      </w:r>
-      <w:r>
+        <w:rPr>
+          <w:rFonts w:eastAsia="Wingdings" w:cs="Wingdings" w:ascii="Wingdings" w:hAnsi="Wingdings"/>
+        </w:rPr>
+        <w:t></w:t>
+      </w:r>
+      <w:r>
+        <w:rPr/>
         <w:t xml:space="preserve"> Automatically entered from account details</w:t>
       </w:r>
     </w:p>
     <w:p>
-      <w:r>
-        <w:rPr>
-          <w:noProof/>
-          <w:lang w:eastAsia="en-AU"/>
-        </w:rPr>
+      <w:pPr>
+        <w:pStyle w:val="Normal"/>
+        <w:rPr/>
+      </w:pPr>
+      <w:r>
+        <w:rPr/>
         <w:drawing>
-          <wp:inline distT="0" distB="0" distL="0" distR="0" wp14:anchorId="0C57C935" wp14:editId="41EB36ED">
-            <wp:extent cx="4057650" cy="3419737"/>
-            <wp:effectExtent l="0" t="0" r="0" b="9525"/>
-            <wp:docPr id="1" name="Picture 1"/>
+          <wp:inline distT="0" distB="9525" distL="0" distR="0">
+            <wp:extent cx="4057650" cy="3419475"/>
+            <wp:effectExtent l="0" t="0" r="0" b="0"/>
+            <wp:docPr id="1" name="Picture 1" descr=""/>
             <wp:cNvGraphicFramePr>
               <a:graphicFrameLocks xmlns:a="http://schemas.openxmlformats.org/drawingml/2006/main" noChangeAspect="1"/>
             </wp:cNvGraphicFramePr>
@@ -75,19 +86,21 @@
               <a:graphicData uri="http://schemas.openxmlformats.org/drawingml/2006/picture">
                 <pic:pic xmlns:pic="http://schemas.openxmlformats.org/drawingml/2006/picture">
                   <pic:nvPicPr>
-                    <pic:cNvPr id="1" name=""/>
-                    <pic:cNvPicPr/>
+                    <pic:cNvPr id="1" name="Picture 1" descr=""/>
+                    <pic:cNvPicPr>
+                      <a:picLocks noChangeAspect="1" noChangeArrowheads="1"/>
+                    </pic:cNvPicPr>
                   </pic:nvPicPr>
                   <pic:blipFill>
-                    <a:blip r:embed="rId7"/>
+                    <a:blip r:embed="rId2"/>
                     <a:stretch>
                       <a:fillRect/>
                     </a:stretch>
                   </pic:blipFill>
-                  <pic:spPr>
+                  <pic:spPr bwMode="auto">
                     <a:xfrm>
                       <a:off x="0" y="0"/>
-                      <a:ext cx="4070323" cy="3430418"/>
+                      <a:ext cx="4057650" cy="3419475"/>
                     </a:xfrm>
                     <a:prstGeom prst="rect">
                       <a:avLst/>
@@ -100,23 +113,37 @@
         </w:drawing>
       </w:r>
     </w:p>
-    <w:p/>
-    <w:p>
-      <w:r>
+    <w:p>
+      <w:pPr>
+        <w:pStyle w:val="Normal"/>
+        <w:rPr/>
+      </w:pPr>
+      <w:r>
+        <w:rPr/>
+      </w:r>
+    </w:p>
+    <w:p>
+      <w:pPr>
+        <w:pStyle w:val="Normal"/>
+        <w:rPr/>
+      </w:pPr>
+      <w:r>
+        <w:rPr/>
         <w:t>I can enter recipient details</w:t>
       </w:r>
     </w:p>
     <w:p>
-      <w:r>
-        <w:rPr>
-          <w:noProof/>
-          <w:lang w:eastAsia="en-AU"/>
-        </w:rPr>
+      <w:pPr>
+        <w:pStyle w:val="Normal"/>
+        <w:rPr/>
+      </w:pPr>
+      <w:r>
+        <w:rPr/>
         <w:drawing>
-          <wp:inline distT="0" distB="0" distL="0" distR="0" wp14:anchorId="49DEB248" wp14:editId="6480358F">
-            <wp:extent cx="3221006" cy="2714625"/>
+          <wp:inline distT="0" distB="0" distL="0" distR="0">
+            <wp:extent cx="3220720" cy="2714625"/>
             <wp:effectExtent l="0" t="0" r="0" b="0"/>
-            <wp:docPr id="3" name="Picture 3"/>
+            <wp:docPr id="2" name="Picture 3" descr=""/>
             <wp:cNvGraphicFramePr>
               <a:graphicFrameLocks xmlns:a="http://schemas.openxmlformats.org/drawingml/2006/main" noChangeAspect="1"/>
             </wp:cNvGraphicFramePr>
@@ -124,19 +151,21 @@
               <a:graphicData uri="http://schemas.openxmlformats.org/drawingml/2006/picture">
                 <pic:pic xmlns:pic="http://schemas.openxmlformats.org/drawingml/2006/picture">
                   <pic:nvPicPr>
-                    <pic:cNvPr id="1" name=""/>
-                    <pic:cNvPicPr/>
+                    <pic:cNvPr id="2" name="Picture 3" descr=""/>
+                    <pic:cNvPicPr>
+                      <a:picLocks noChangeAspect="1" noChangeArrowheads="1"/>
+                    </pic:cNvPicPr>
                   </pic:nvPicPr>
                   <pic:blipFill>
-                    <a:blip r:embed="rId8"/>
+                    <a:blip r:embed="rId3"/>
                     <a:stretch>
                       <a:fillRect/>
                     </a:stretch>
                   </pic:blipFill>
-                  <pic:spPr>
+                  <pic:spPr bwMode="auto">
                     <a:xfrm>
                       <a:off x="0" y="0"/>
-                      <a:ext cx="3247255" cy="2736748"/>
+                      <a:ext cx="3220720" cy="2714625"/>
                     </a:xfrm>
                     <a:prstGeom prst="rect">
                       <a:avLst/>
@@ -149,23 +178,37 @@
         </w:drawing>
       </w:r>
     </w:p>
-    <w:p/>
-    <w:p>
-      <w:r>
+    <w:p>
+      <w:pPr>
+        <w:pStyle w:val="Normal"/>
+        <w:rPr/>
+      </w:pPr>
+      <w:r>
+        <w:rPr/>
+      </w:r>
+    </w:p>
+    <w:p>
+      <w:pPr>
+        <w:pStyle w:val="Normal"/>
+        <w:rPr/>
+      </w:pPr>
+      <w:r>
+        <w:rPr/>
         <w:t>I can enter package details</w:t>
       </w:r>
     </w:p>
     <w:p>
-      <w:r>
-        <w:rPr>
-          <w:noProof/>
-          <w:lang w:eastAsia="en-AU"/>
-        </w:rPr>
+      <w:pPr>
+        <w:pStyle w:val="Normal"/>
+        <w:rPr/>
+      </w:pPr>
+      <w:r>
+        <w:rPr/>
         <w:drawing>
-          <wp:inline distT="0" distB="0" distL="0" distR="0" wp14:anchorId="538DAFFE" wp14:editId="287D0D6D">
-            <wp:extent cx="4057650" cy="3419735"/>
-            <wp:effectExtent l="0" t="0" r="0" b="9525"/>
-            <wp:docPr id="2" name="Picture 2"/>
+          <wp:inline distT="0" distB="9525" distL="0" distR="0">
+            <wp:extent cx="4057650" cy="3419475"/>
+            <wp:effectExtent l="0" t="0" r="0" b="0"/>
+            <wp:docPr id="3" name="Picture 2" descr=""/>
             <wp:cNvGraphicFramePr>
               <a:graphicFrameLocks xmlns:a="http://schemas.openxmlformats.org/drawingml/2006/main" noChangeAspect="1"/>
             </wp:cNvGraphicFramePr>
@@ -173,19 +216,21 @@
               <a:graphicData uri="http://schemas.openxmlformats.org/drawingml/2006/picture">
                 <pic:pic xmlns:pic="http://schemas.openxmlformats.org/drawingml/2006/picture">
                   <pic:nvPicPr>
-                    <pic:cNvPr id="1" name=""/>
-                    <pic:cNvPicPr/>
+                    <pic:cNvPr id="3" name="Picture 2" descr=""/>
+                    <pic:cNvPicPr>
+                      <a:picLocks noChangeAspect="1" noChangeArrowheads="1"/>
+                    </pic:cNvPicPr>
                   </pic:nvPicPr>
                   <pic:blipFill>
-                    <a:blip r:embed="rId9"/>
+                    <a:blip r:embed="rId4"/>
                     <a:stretch>
                       <a:fillRect/>
                     </a:stretch>
                   </pic:blipFill>
-                  <pic:spPr>
+                  <pic:spPr bwMode="auto">
                     <a:xfrm>
                       <a:off x="0" y="0"/>
-                      <a:ext cx="4083037" cy="3441131"/>
+                      <a:ext cx="4057650" cy="3419475"/>
                     </a:xfrm>
                     <a:prstGeom prst="rect">
                       <a:avLst/>
@@ -198,8 +243,24 @@
         </w:drawing>
       </w:r>
     </w:p>
-    <w:p/>
-    <w:p/>
+    <w:p>
+      <w:pPr>
+        <w:pStyle w:val="Normal"/>
+        <w:rPr/>
+      </w:pPr>
+      <w:r>
+        <w:rPr/>
+      </w:r>
+    </w:p>
+    <w:p>
+      <w:pPr>
+        <w:pStyle w:val="Normal"/>
+        <w:rPr/>
+      </w:pPr>
+      <w:r>
+        <w:rPr/>
+      </w:r>
+    </w:p>
     <w:p>
       <w:pPr>
         <w:pStyle w:val="ListParagraph"/>
@@ -207,21 +268,61 @@
           <w:ilvl w:val="0"/>
           <w:numId w:val="1"/>
         </w:numPr>
-      </w:pPr>
-      <w:r>
+        <w:rPr/>
+      </w:pPr>
+      <w:r>
+        <w:rPr/>
         <w:t>I can select the type of payment on pickup and get the cost of shipping).</w:t>
       </w:r>
     </w:p>
     <w:p>
-      <w:r>
-        <w:rPr>
-          <w:noProof/>
-          <w:lang w:eastAsia="en-AU"/>
-        </w:rPr>
+      <w:pPr>
+        <w:pStyle w:val="Normal"/>
+        <w:rPr/>
+      </w:pPr>
+      <w:r>
+        <w:rPr/>
+        <w:drawing>
+          <wp:inline distT="0" distB="9525" distL="0" distR="0">
+            <wp:extent cx="4057650" cy="3419475"/>
+            <wp:effectExtent l="0" t="0" r="0" b="0"/>
+            <wp:docPr id="5" name="Picture 5" descr=""/>
+            <wp:cNvGraphicFramePr>
+              <a:graphicFrameLocks xmlns:a="http://schemas.openxmlformats.org/drawingml/2006/main" noChangeAspect="1"/>
+            </wp:cNvGraphicFramePr>
+            <a:graphic xmlns:a="http://schemas.openxmlformats.org/drawingml/2006/main">
+              <a:graphicData uri="http://schemas.openxmlformats.org/drawingml/2006/picture">
+                <pic:pic xmlns:pic="http://schemas.openxmlformats.org/drawingml/2006/picture">
+                  <pic:nvPicPr>
+                    <pic:cNvPr id="5" name="Picture 5" descr=""/>
+                    <pic:cNvPicPr>
+                      <a:picLocks noChangeAspect="1" noChangeArrowheads="1"/>
+                    </pic:cNvPicPr>
+                  </pic:nvPicPr>
+                  <pic:blipFill>
+                    <a:blip r:embed="rId5"/>
+                    <a:stretch>
+                      <a:fillRect/>
+                    </a:stretch>
+                  </pic:blipFill>
+                  <pic:spPr bwMode="auto">
+                    <a:xfrm>
+                      <a:off x="0" y="0"/>
+                      <a:ext cx="4057650" cy="3419475"/>
+                    </a:xfrm>
+                    <a:prstGeom prst="rect">
+                      <a:avLst/>
+                    </a:prstGeom>
+                  </pic:spPr>
+                </pic:pic>
+              </a:graphicData>
+            </a:graphic>
+          </wp:inline>
+        </w:drawing>
         <mc:AlternateContent>
           <mc:Choice Requires="wps">
             <w:drawing>
-              <wp:anchor distT="0" distB="0" distL="114300" distR="114300" simplePos="0" relativeHeight="251659264" behindDoc="0" locked="0" layoutInCell="1" allowOverlap="1" wp14:anchorId="0C56A8F9" wp14:editId="739D1452">
+              <wp:anchor behindDoc="0" distT="0" distB="0" distL="114300" distR="114300" simplePos="0" locked="0" layoutInCell="1" allowOverlap="1" relativeHeight="2" wp14:anchorId="0C56A8F9">
                 <wp:simplePos x="0" y="0"/>
                 <wp:positionH relativeFrom="column">
                   <wp:posOffset>790575</wp:posOffset>
@@ -229,11 +330,10 @@
                 <wp:positionV relativeFrom="paragraph">
                   <wp:posOffset>840105</wp:posOffset>
                 </wp:positionV>
-                <wp:extent cx="1600200" cy="742950"/>
+                <wp:extent cx="1600835" cy="743585"/>
                 <wp:effectExtent l="19050" t="19050" r="19050" b="19050"/>
                 <wp:wrapNone/>
-                <wp:docPr id="6" name="Oval 6"/>
-                <wp:cNvGraphicFramePr/>
+                <wp:docPr id="4" name="Oval 6"/>
                 <a:graphic xmlns:a="http://schemas.openxmlformats.org/drawingml/2006/main">
                   <a:graphicData uri="http://schemas.microsoft.com/office/word/2010/wordprocessingShape">
                     <wps:wsp>
@@ -241,15 +341,15 @@
                       <wps:spPr>
                         <a:xfrm>
                           <a:off x="0" y="0"/>
-                          <a:ext cx="1600200" cy="742950"/>
+                          <a:ext cx="1600200" cy="743040"/>
                         </a:xfrm>
                         <a:prstGeom prst="ellipse">
                           <a:avLst/>
                         </a:prstGeom>
                         <a:noFill/>
-                        <a:ln w="28575">
+                        <a:ln w="28440">
                           <a:solidFill>
-                            <a:srgbClr val="FF0000"/>
+                            <a:srgbClr val="ff0000"/>
                           </a:solidFill>
                         </a:ln>
                       </wps:spPr>
@@ -263,47 +363,124 @@
                         <a:effectRef idx="0">
                           <a:schemeClr val="accent2"/>
                         </a:effectRef>
-                        <a:fontRef idx="minor">
-                          <a:schemeClr val="dk1"/>
-                        </a:fontRef>
+                        <a:fontRef idx="minor"/>
                       </wps:style>
-                      <wps:bodyPr rot="0" spcFirstLastPara="0" vertOverflow="overflow" horzOverflow="overflow" vert="horz" wrap="square" lIns="91440" tIns="45720" rIns="91440" bIns="45720" numCol="1" spcCol="0" rtlCol="0" fromWordArt="0" anchor="ctr" anchorCtr="0" forceAA="0" compatLnSpc="1">
-                        <a:prstTxWarp prst="textNoShape">
-                          <a:avLst/>
-                        </a:prstTxWarp>
-                        <a:noAutofit/>
-                      </wps:bodyPr>
+                      <wps:bodyPr/>
                     </wps:wsp>
                   </a:graphicData>
                 </a:graphic>
-                <wp14:sizeRelH relativeFrom="margin">
-                  <wp14:pctWidth>0</wp14:pctWidth>
-                </wp14:sizeRelH>
-                <wp14:sizeRelV relativeFrom="margin">
-                  <wp14:pctHeight>0</wp14:pctHeight>
-                </wp14:sizeRelV>
               </wp:anchor>
             </w:drawing>
           </mc:Choice>
           <mc:Fallback>
             <w:pict>
-              <v:oval w14:anchorId="02F0DE7D" id="Oval 6" o:spid="_x0000_s1026" style="position:absolute;margin-left:62.25pt;margin-top:66.15pt;width:126pt;height:58.5pt;z-index:251659264;visibility:visible;mso-wrap-style:square;mso-width-percent:0;mso-height-percent:0;mso-wrap-distance-left:9pt;mso-wrap-distance-top:0;mso-wrap-distance-right:9pt;mso-wrap-distance-bottom:0;mso-position-horizontal:absolute;mso-position-horizontal-relative:text;mso-position-vertical:absolute;mso-position-vertical-relative:text;mso-width-percent:0;mso-height-percent:0;mso-width-relative:margin;mso-height-relative:margin;v-text-anchor:middle" o:gfxdata="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" filled="f" strokecolor="red" strokeweight="2.25pt">
-                <v:stroke joinstyle="miter"/>
+              <v:oval id="shape_0" ID="Oval 6" stroked="t" style="position:absolute;margin-left:62.25pt;margin-top:66.15pt;width:125.95pt;height:58.45pt" wp14:anchorId="0C56A8F9">
+                <w10:wrap type="none"/>
+                <v:fill o:detectmouseclick="t" on="false"/>
+                <v:stroke color="red" weight="28440" joinstyle="miter" endcap="flat"/>
               </v:oval>
             </w:pict>
           </mc:Fallback>
         </mc:AlternateContent>
       </w:r>
+    </w:p>
+    <w:p>
+      <w:pPr>
+        <w:pStyle w:val="Normal"/>
+        <w:rPr/>
+      </w:pPr>
+      <w:r>
+        <w:rPr/>
+      </w:r>
+    </w:p>
+    <w:p>
+      <w:pPr>
+        <w:pStyle w:val="ListParagraph"/>
+        <w:numPr>
+          <w:ilvl w:val="0"/>
+          <w:numId w:val="1"/>
+        </w:numPr>
+        <w:rPr/>
+      </w:pPr>
+      <w:r>
+        <w:rPr/>
+        <w:t>I can enter a time that the package can be picked up (or asap).</w:t>
+      </w:r>
+    </w:p>
+    <w:p>
+      <w:pPr>
+        <w:pStyle w:val="Normal"/>
+        <w:rPr/>
+      </w:pPr>
+      <w:r>
+        <w:rPr/>
+        <w:t xml:space="preserve">NOT IMPLEMENTED </w:t>
+      </w:r>
       <w:r>
         <w:rPr>
-          <w:noProof/>
-          <w:lang w:eastAsia="en-AU"/>
+          <w:rFonts w:eastAsia="Wingdings" w:cs="Wingdings" w:ascii="Wingdings" w:hAnsi="Wingdings"/>
         </w:rPr>
+        <w:t></w:t>
+      </w:r>
+      <w:r>
+        <w:rPr/>
+        <w:t xml:space="preserve"> AFTER BOOKING A PACKAGE, THE SYSTEM WILL GENERATE A PICKUP TIME </w:t>
+      </w:r>
+      <w:r>
+        <w:rPr>
+          <w:rFonts w:eastAsia="Wingdings" w:cs="Wingdings" w:ascii="Wingdings" w:hAnsi="Wingdings"/>
+        </w:rPr>
+        <w:t></w:t>
+      </w:r>
+      <w:r>
+        <w:rPr/>
+        <w:t xml:space="preserve"> CLIENTS UNDERSTAND THIS AND AGREE WITH THIS.</w:t>
+      </w:r>
+    </w:p>
+    <w:p>
+      <w:pPr>
+        <w:pStyle w:val="Normal"/>
+        <w:rPr/>
+      </w:pPr>
+      <w:r>
+        <w:rPr/>
+      </w:r>
+    </w:p>
+    <w:p>
+      <w:pPr>
+        <w:pStyle w:val="Normal"/>
+        <w:rPr/>
+      </w:pPr>
+      <w:r>
+        <w:rPr/>
+      </w:r>
+    </w:p>
+    <w:p>
+      <w:pPr>
+        <w:pStyle w:val="ListParagraph"/>
+        <w:numPr>
+          <w:ilvl w:val="0"/>
+          <w:numId w:val="1"/>
+        </w:numPr>
+        <w:rPr/>
+      </w:pPr>
+      <w:r>
+        <w:rPr/>
+        <w:t>Before booking I get the cost to ship the package so that I can have the money / payment type ready for when the driver picks up the package.</w:t>
+      </w:r>
+    </w:p>
+    <w:p>
+      <w:pPr>
+        <w:pStyle w:val="Normal"/>
+        <w:rPr/>
+      </w:pPr>
+      <w:r>
+        <w:rPr/>
         <w:drawing>
-          <wp:inline distT="0" distB="0" distL="0" distR="0" wp14:anchorId="6C219302" wp14:editId="5F11B26E">
-            <wp:extent cx="4057650" cy="3419737"/>
-            <wp:effectExtent l="0" t="0" r="0" b="9525"/>
-            <wp:docPr id="5" name="Picture 5"/>
+          <wp:inline distT="0" distB="9525" distL="0" distR="0">
+            <wp:extent cx="4057650" cy="3419475"/>
+            <wp:effectExtent l="0" t="0" r="0" b="0"/>
+            <wp:docPr id="7" name="Picture 7" descr=""/>
             <wp:cNvGraphicFramePr>
               <a:graphicFrameLocks xmlns:a="http://schemas.openxmlformats.org/drawingml/2006/main" noChangeAspect="1"/>
             </wp:cNvGraphicFramePr>
@@ -311,19 +488,21 @@
               <a:graphicData uri="http://schemas.openxmlformats.org/drawingml/2006/picture">
                 <pic:pic xmlns:pic="http://schemas.openxmlformats.org/drawingml/2006/picture">
                   <pic:nvPicPr>
-                    <pic:cNvPr id="1" name=""/>
-                    <pic:cNvPicPr/>
+                    <pic:cNvPr id="7" name="Picture 7" descr=""/>
+                    <pic:cNvPicPr>
+                      <a:picLocks noChangeAspect="1" noChangeArrowheads="1"/>
+                    </pic:cNvPicPr>
                   </pic:nvPicPr>
                   <pic:blipFill>
-                    <a:blip r:embed="rId10"/>
+                    <a:blip r:embed="rId6"/>
                     <a:stretch>
                       <a:fillRect/>
                     </a:stretch>
                   </pic:blipFill>
-                  <pic:spPr>
+                  <pic:spPr bwMode="auto">
                     <a:xfrm>
                       <a:off x="0" y="0"/>
-                      <a:ext cx="4070933" cy="3430932"/>
+                      <a:ext cx="4057650" cy="3419475"/>
                     </a:xfrm>
                     <a:prstGeom prst="rect">
                       <a:avLst/>
@@ -334,63 +513,10 @@
             </a:graphic>
           </wp:inline>
         </w:drawing>
-      </w:r>
-    </w:p>
-    <w:p/>
-    <w:p>
-      <w:pPr>
-        <w:pStyle w:val="ListParagraph"/>
-        <w:numPr>
-          <w:ilvl w:val="0"/>
-          <w:numId w:val="1"/>
-        </w:numPr>
-      </w:pPr>
-      <w:r>
-        <w:lastRenderedPageBreak/>
-        <w:t>I can enter a time that the package can be picked up (or asap).</w:t>
-      </w:r>
-    </w:p>
-    <w:p>
-      <w:r>
-        <w:t xml:space="preserve">NOT IMPLEMENTED </w:t>
-      </w:r>
-      <w:r>
-        <w:sym w:font="Wingdings" w:char="F0E0"/>
-      </w:r>
-      <w:r>
-        <w:t xml:space="preserve"> AFTER BOOKING A PACKAGE, THE SYSTEM WILL GENERATE A PICKUP TIME </w:t>
-      </w:r>
-      <w:r>
-        <w:sym w:font="Wingdings" w:char="F0E0"/>
-      </w:r>
-      <w:r>
-        <w:t xml:space="preserve"> CLIENTS UNDERSTAND THIS AND AGREE WITH THIS.</w:t>
-      </w:r>
-    </w:p>
-    <w:p/>
-    <w:p/>
-    <w:p>
-      <w:pPr>
-        <w:pStyle w:val="ListParagraph"/>
-        <w:numPr>
-          <w:ilvl w:val="0"/>
-          <w:numId w:val="1"/>
-        </w:numPr>
-      </w:pPr>
-      <w:r>
-        <w:t>Before booking I get the cost to ship the package so that I can have the money / payment type ready for when the driver picks up the package.</w:t>
-      </w:r>
-    </w:p>
-    <w:p>
-      <w:r>
-        <w:rPr>
-          <w:noProof/>
-          <w:lang w:eastAsia="en-AU"/>
-        </w:rPr>
         <mc:AlternateContent>
           <mc:Choice Requires="wps">
             <w:drawing>
-              <wp:anchor distT="0" distB="0" distL="114300" distR="114300" simplePos="0" relativeHeight="251661312" behindDoc="0" locked="0" layoutInCell="1" allowOverlap="1" wp14:anchorId="1C82422D" wp14:editId="4C31829A">
+              <wp:anchor behindDoc="0" distT="0" distB="0" distL="114300" distR="114300" simplePos="0" locked="0" layoutInCell="1" allowOverlap="1" relativeHeight="3" wp14:anchorId="1C82422D">
                 <wp:simplePos x="0" y="0"/>
                 <wp:positionH relativeFrom="column">
                   <wp:posOffset>495300</wp:posOffset>
@@ -398,11 +524,10 @@
                 <wp:positionV relativeFrom="paragraph">
                   <wp:posOffset>1846580</wp:posOffset>
                 </wp:positionV>
-                <wp:extent cx="1600200" cy="742950"/>
+                <wp:extent cx="1600835" cy="743585"/>
                 <wp:effectExtent l="19050" t="19050" r="19050" b="19050"/>
                 <wp:wrapNone/>
-                <wp:docPr id="8" name="Oval 8"/>
-                <wp:cNvGraphicFramePr/>
+                <wp:docPr id="6" name="Oval 8"/>
                 <a:graphic xmlns:a="http://schemas.openxmlformats.org/drawingml/2006/main">
                   <a:graphicData uri="http://schemas.microsoft.com/office/word/2010/wordprocessingShape">
                     <wps:wsp>
@@ -410,15 +535,15 @@
                       <wps:spPr>
                         <a:xfrm>
                           <a:off x="0" y="0"/>
-                          <a:ext cx="1600200" cy="742950"/>
+                          <a:ext cx="1600200" cy="743040"/>
                         </a:xfrm>
                         <a:prstGeom prst="ellipse">
                           <a:avLst/>
                         </a:prstGeom>
                         <a:noFill/>
-                        <a:ln w="28575">
+                        <a:ln w="28440">
                           <a:solidFill>
-                            <a:srgbClr val="FF0000"/>
+                            <a:srgbClr val="ff0000"/>
                           </a:solidFill>
                         </a:ln>
                       </wps:spPr>
@@ -432,47 +557,71 @@
                         <a:effectRef idx="0">
                           <a:schemeClr val="accent2"/>
                         </a:effectRef>
-                        <a:fontRef idx="minor">
-                          <a:schemeClr val="dk1"/>
-                        </a:fontRef>
+                        <a:fontRef idx="minor"/>
                       </wps:style>
-                      <wps:bodyPr rot="0" spcFirstLastPara="0" vertOverflow="overflow" horzOverflow="overflow" vert="horz" wrap="square" lIns="91440" tIns="45720" rIns="91440" bIns="45720" numCol="1" spcCol="0" rtlCol="0" fromWordArt="0" anchor="ctr" anchorCtr="0" forceAA="0" compatLnSpc="1">
-                        <a:prstTxWarp prst="textNoShape">
-                          <a:avLst/>
-                        </a:prstTxWarp>
-                        <a:noAutofit/>
-                      </wps:bodyPr>
+                      <wps:bodyPr/>
                     </wps:wsp>
                   </a:graphicData>
                 </a:graphic>
-                <wp14:sizeRelH relativeFrom="margin">
-                  <wp14:pctWidth>0</wp14:pctWidth>
-                </wp14:sizeRelH>
-                <wp14:sizeRelV relativeFrom="margin">
-                  <wp14:pctHeight>0</wp14:pctHeight>
-                </wp14:sizeRelV>
               </wp:anchor>
             </w:drawing>
           </mc:Choice>
           <mc:Fallback>
             <w:pict>
-              <v:oval w14:anchorId="789CDF73" id="Oval 8" o:spid="_x0000_s1026" style="position:absolute;margin-left:39pt;margin-top:145.4pt;width:126pt;height:58.5pt;z-index:251661312;visibility:visible;mso-wrap-style:square;mso-width-percent:0;mso-height-percent:0;mso-wrap-distance-left:9pt;mso-wrap-distance-top:0;mso-wrap-distance-right:9pt;mso-wrap-distance-bottom:0;mso-position-horizontal:absolute;mso-position-horizontal-relative:text;mso-position-vertical:absolute;mso-position-vertical-relative:text;mso-width-percent:0;mso-height-percent:0;mso-width-relative:margin;mso-height-relative:margin;v-text-anchor:middle" o:gfxdata="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" filled="f" strokecolor="red" strokeweight="2.25pt">
-                <v:stroke joinstyle="miter"/>
+              <v:oval id="shape_0" ID="Oval 8" stroked="t" style="position:absolute;margin-left:39pt;margin-top:145.4pt;width:125.95pt;height:58.45pt" wp14:anchorId="1C82422D">
+                <w10:wrap type="none"/>
+                <v:fill o:detectmouseclick="t" on="false"/>
+                <v:stroke color="red" weight="28440" joinstyle="miter" endcap="flat"/>
               </v:oval>
             </w:pict>
           </mc:Fallback>
         </mc:AlternateContent>
       </w:r>
-      <w:r>
-        <w:rPr>
-          <w:noProof/>
-          <w:lang w:eastAsia="en-AU"/>
-        </w:rPr>
+    </w:p>
+    <w:p>
+      <w:pPr>
+        <w:pStyle w:val="Normal"/>
+        <w:rPr/>
+      </w:pPr>
+      <w:r>
+        <w:rPr/>
+      </w:r>
+    </w:p>
+    <w:p>
+      <w:pPr>
+        <w:pStyle w:val="Normal"/>
+        <w:rPr/>
+      </w:pPr>
+      <w:r>
+        <w:rPr/>
+      </w:r>
+    </w:p>
+    <w:p>
+      <w:pPr>
+        <w:pStyle w:val="ListParagraph"/>
+        <w:numPr>
+          <w:ilvl w:val="0"/>
+          <w:numId w:val="1"/>
+        </w:numPr>
+        <w:rPr/>
+      </w:pPr>
+      <w:r>
+        <w:rPr/>
+        <w:t>I get a confirmation that the package has been booked.</w:t>
+      </w:r>
+    </w:p>
+    <w:p>
+      <w:pPr>
+        <w:pStyle w:val="Normal"/>
+        <w:rPr/>
+      </w:pPr>
+      <w:r>
+        <w:rPr/>
         <w:drawing>
-          <wp:inline distT="0" distB="0" distL="0" distR="0" wp14:anchorId="0896D9EE" wp14:editId="1E3334F6">
-            <wp:extent cx="4057650" cy="3419737"/>
-            <wp:effectExtent l="0" t="0" r="0" b="9525"/>
-            <wp:docPr id="7" name="Picture 7"/>
+          <wp:inline distT="0" distB="0" distL="0" distR="0">
+            <wp:extent cx="3009900" cy="2536825"/>
+            <wp:effectExtent l="0" t="0" r="0" b="0"/>
+            <wp:docPr id="10" name="Picture 9" descr=""/>
             <wp:cNvGraphicFramePr>
               <a:graphicFrameLocks xmlns:a="http://schemas.openxmlformats.org/drawingml/2006/main" noChangeAspect="1"/>
             </wp:cNvGraphicFramePr>
@@ -480,19 +629,21 @@
               <a:graphicData uri="http://schemas.openxmlformats.org/drawingml/2006/picture">
                 <pic:pic xmlns:pic="http://schemas.openxmlformats.org/drawingml/2006/picture">
                   <pic:nvPicPr>
-                    <pic:cNvPr id="1" name=""/>
-                    <pic:cNvPicPr/>
+                    <pic:cNvPr id="10" name="Picture 9" descr=""/>
+                    <pic:cNvPicPr>
+                      <a:picLocks noChangeAspect="1" noChangeArrowheads="1"/>
+                    </pic:cNvPicPr>
                   </pic:nvPicPr>
                   <pic:blipFill>
-                    <a:blip r:embed="rId10"/>
+                    <a:blip r:embed="rId7"/>
                     <a:stretch>
                       <a:fillRect/>
                     </a:stretch>
                   </pic:blipFill>
-                  <pic:spPr>
+                  <pic:spPr bwMode="auto">
                     <a:xfrm>
                       <a:off x="0" y="0"/>
-                      <a:ext cx="4070933" cy="3430932"/>
+                      <a:ext cx="3009900" cy="2536825"/>
                     </a:xfrm>
                     <a:prstGeom prst="rect">
                       <a:avLst/>
@@ -503,32 +654,10 @@
             </a:graphic>
           </wp:inline>
         </w:drawing>
-      </w:r>
-    </w:p>
-    <w:p/>
-    <w:p/>
-    <w:p>
-      <w:pPr>
-        <w:pStyle w:val="ListParagraph"/>
-        <w:numPr>
-          <w:ilvl w:val="0"/>
-          <w:numId w:val="1"/>
-        </w:numPr>
-      </w:pPr>
-      <w:r>
-        <w:t>I get a confirmation that the package has been booked.</w:t>
-      </w:r>
-    </w:p>
-    <w:p>
-      <w:r>
-        <w:rPr>
-          <w:noProof/>
-          <w:lang w:eastAsia="en-AU"/>
-        </w:rPr>
         <mc:AlternateContent>
           <mc:Choice Requires="wps">
             <w:drawing>
-              <wp:anchor distT="0" distB="0" distL="114300" distR="114300" simplePos="0" relativeHeight="251662336" behindDoc="0" locked="0" layoutInCell="1" allowOverlap="1">
+              <wp:anchor behindDoc="0" distT="0" distB="0" distL="114300" distR="114300" simplePos="0" locked="0" layoutInCell="1" allowOverlap="1" relativeHeight="4">
                 <wp:simplePos x="0" y="0"/>
                 <wp:positionH relativeFrom="column">
                   <wp:posOffset>3209925</wp:posOffset>
@@ -536,19 +665,18 @@
                 <wp:positionV relativeFrom="paragraph">
                   <wp:posOffset>57150</wp:posOffset>
                 </wp:positionV>
-                <wp:extent cx="2247900" cy="1123950"/>
+                <wp:extent cx="2248535" cy="1124585"/>
                 <wp:effectExtent l="0" t="0" r="19050" b="19050"/>
                 <wp:wrapNone/>
-                <wp:docPr id="10" name="Text Box 10"/>
-                <wp:cNvGraphicFramePr/>
+                <wp:docPr id="8" name="Text Box 10"/>
                 <a:graphic xmlns:a="http://schemas.openxmlformats.org/drawingml/2006/main">
                   <a:graphicData uri="http://schemas.microsoft.com/office/word/2010/wordprocessingShape">
                     <wps:wsp>
-                      <wps:cNvSpPr txBox="1"/>
+                      <wps:cNvSpPr/>
                       <wps:spPr>
                         <a:xfrm>
                           <a:off x="0" y="0"/>
-                          <a:ext cx="2247900" cy="1123950"/>
+                          <a:ext cx="2247840" cy="1123920"/>
                         </a:xfrm>
                         <a:prstGeom prst="rect">
                           <a:avLst/>
@@ -556,36 +684,66 @@
                         <a:solidFill>
                           <a:schemeClr val="lt1"/>
                         </a:solidFill>
-                        <a:ln w="6350">
+                        <a:ln w="6480">
                           <a:solidFill>
-                            <a:prstClr val="black"/>
+                            <a:srgbClr val="000000"/>
                           </a:solidFill>
+                          <a:round/>
                         </a:ln>
                       </wps:spPr>
+                      <wps:style>
+                        <a:lnRef idx="0"/>
+                        <a:fillRef idx="0"/>
+                        <a:effectRef idx="0"/>
+                        <a:fontRef idx="minor"/>
+                      </wps:style>
                       <wps:txbx>
                         <w:txbxContent>
                           <w:p>
+                            <w:pPr>
+                              <w:pStyle w:val="FrameContents"/>
+                              <w:rPr>
+                                <w:color w:val="auto"/>
+                              </w:rPr>
+                            </w:pPr>
                             <w:r>
+                              <w:rPr>
+                                <w:color w:val="auto"/>
+                              </w:rPr>
                               <w:t>Confirmation Page</w:t>
                             </w:r>
                           </w:p>
                           <w:p>
+                            <w:pPr>
+                              <w:pStyle w:val="FrameContents"/>
+                              <w:rPr>
+                                <w:color w:val="auto"/>
+                              </w:rPr>
+                            </w:pPr>
                             <w:r>
+                              <w:rPr>
+                                <w:color w:val="auto"/>
+                              </w:rPr>
                               <w:t xml:space="preserve">Error: Not outputting booking ID </w:t>
                             </w:r>
                             <w:r>
-                              <w:sym w:font="Wingdings" w:char="F0E0"/>
+                              <w:rPr>
+                                <w:rFonts w:eastAsia="Wingdings" w:cs="Wingdings" w:ascii="Wingdings" w:hAnsi="Wingdings"/>
+                                <w:color w:val="auto"/>
+                              </w:rPr>
+                              <w:t></w:t>
                             </w:r>
                             <w:r>
+                              <w:rPr>
+                                <w:color w:val="auto"/>
+                              </w:rPr>
                               <w:t xml:space="preserve"> will be placed in the backlog and fixed during Sprint 3.</w:t>
                             </w:r>
                           </w:p>
                         </w:txbxContent>
                       </wps:txbx>
-                      <wps:bodyPr rot="0" spcFirstLastPara="0" vertOverflow="overflow" horzOverflow="overflow" vert="horz" wrap="square" lIns="91440" tIns="45720" rIns="91440" bIns="45720" numCol="1" spcCol="0" rtlCol="0" fromWordArt="0" anchor="t" anchorCtr="0" forceAA="0" compatLnSpc="1">
-                        <a:prstTxWarp prst="textNoShape">
-                          <a:avLst/>
-                        </a:prstTxWarp>
+                      <wps:bodyPr>
+                        <a:prstTxWarp prst="textNoShape"/>
                         <a:noAutofit/>
                       </wps:bodyPr>
                     </wps:wsp>
@@ -596,46 +754,96 @@
           </mc:Choice>
           <mc:Fallback>
             <w:pict>
-              <v:shapetype id="_x0000_t202" coordsize="21600,21600" o:spt="202" path="m,l,21600r21600,l21600,xe">
-                <v:stroke joinstyle="miter"/>
-                <v:path gradientshapeok="t" o:connecttype="rect"/>
-              </v:shapetype>
-              <v:shape id="Text Box 10" o:spid="_x0000_s1026" type="#_x0000_t202" style="position:absolute;margin-left:252.75pt;margin-top:4.5pt;width:177pt;height:88.5pt;z-index:251662336;visibility:visible;mso-wrap-style:square;mso-wrap-distance-left:9pt;mso-wrap-distance-top:0;mso-wrap-distance-right:9pt;mso-wrap-distance-bottom:0;mso-position-horizontal:absolute;mso-position-horizontal-relative:text;mso-position-vertical:absolute;mso-position-vertical-relative:text;v-text-anchor:top" o:gfxdata="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" fillcolor="white [3201]" strokeweight=".5pt">
+              <v:rect id="shape_0" ID="Text Box 10" fillcolor="white" stroked="t" style="position:absolute;margin-left:252.75pt;margin-top:4.5pt;width:176.95pt;height:88.45pt">
+                <w10:wrap type="square"/>
+                <v:fill o:detectmouseclick="t" type="solid" color2="black"/>
+                <v:stroke color="black" weight="6480" joinstyle="round" endcap="flat"/>
                 <v:textbox>
                   <w:txbxContent>
                     <w:p>
+                      <w:pPr>
+                        <w:pStyle w:val="FrameContents"/>
+                        <w:rPr>
+                          <w:color w:val="auto"/>
+                        </w:rPr>
+                      </w:pPr>
                       <w:r>
+                        <w:rPr>
+                          <w:color w:val="auto"/>
+                        </w:rPr>
                         <w:t>Confirmation Page</w:t>
                       </w:r>
                     </w:p>
                     <w:p>
+                      <w:pPr>
+                        <w:pStyle w:val="FrameContents"/>
+                        <w:rPr>
+                          <w:color w:val="auto"/>
+                        </w:rPr>
+                      </w:pPr>
                       <w:r>
+                        <w:rPr>
+                          <w:color w:val="auto"/>
+                        </w:rPr>
                         <w:t xml:space="preserve">Error: Not outputting booking ID </w:t>
                       </w:r>
                       <w:r>
-                        <w:sym w:font="Wingdings" w:char="F0E0"/>
+                        <w:rPr>
+                          <w:rFonts w:eastAsia="Wingdings" w:cs="Wingdings" w:ascii="Wingdings" w:hAnsi="Wingdings"/>
+                          <w:color w:val="auto"/>
+                        </w:rPr>
+                        <w:t></w:t>
                       </w:r>
                       <w:r>
+                        <w:rPr>
+                          <w:color w:val="auto"/>
+                        </w:rPr>
                         <w:t xml:space="preserve"> will be placed in the backlog and fixed during Sprint 3.</w:t>
                       </w:r>
                     </w:p>
                   </w:txbxContent>
                 </v:textbox>
-              </v:shape>
+              </v:rect>
             </w:pict>
           </mc:Fallback>
         </mc:AlternateContent>
       </w:r>
-      <w:r>
-        <w:rPr>
-          <w:noProof/>
-          <w:lang w:eastAsia="en-AU"/>
-        </w:rPr>
+    </w:p>
+    <w:p>
+      <w:pPr>
+        <w:pStyle w:val="Normal"/>
+        <w:rPr/>
+      </w:pPr>
+      <w:r>
+        <w:rPr/>
+      </w:r>
+    </w:p>
+    <w:p>
+      <w:pPr>
+        <w:pStyle w:val="ListParagraph"/>
+        <w:numPr>
+          <w:ilvl w:val="0"/>
+          <w:numId w:val="1"/>
+        </w:numPr>
+        <w:rPr/>
+      </w:pPr>
+      <w:r>
+        <w:rPr/>
+        <w:t>I can see the package in the pending packages section</w:t>
+      </w:r>
+    </w:p>
+    <w:p>
+      <w:pPr>
+        <w:pStyle w:val="Normal"/>
+        <w:rPr/>
+      </w:pPr>
+      <w:r>
+        <w:rPr/>
         <w:drawing>
-          <wp:inline distT="0" distB="0" distL="0" distR="0" wp14:anchorId="13EEA25B" wp14:editId="18B1137F">
-            <wp:extent cx="3009900" cy="2536708"/>
+          <wp:inline distT="0" distB="1905" distL="0" distR="0">
+            <wp:extent cx="3705225" cy="3122930"/>
             <wp:effectExtent l="0" t="0" r="0" b="0"/>
-            <wp:docPr id="9" name="Picture 9"/>
+            <wp:docPr id="11" name="Picture 11" descr=""/>
             <wp:cNvGraphicFramePr>
               <a:graphicFrameLocks xmlns:a="http://schemas.openxmlformats.org/drawingml/2006/main" noChangeAspect="1"/>
             </wp:cNvGraphicFramePr>
@@ -643,19 +851,21 @@
               <a:graphicData uri="http://schemas.openxmlformats.org/drawingml/2006/picture">
                 <pic:pic xmlns:pic="http://schemas.openxmlformats.org/drawingml/2006/picture">
                   <pic:nvPicPr>
-                    <pic:cNvPr id="1" name=""/>
-                    <pic:cNvPicPr/>
+                    <pic:cNvPr id="11" name="Picture 11" descr=""/>
+                    <pic:cNvPicPr>
+                      <a:picLocks noChangeAspect="1" noChangeArrowheads="1"/>
+                    </pic:cNvPicPr>
                   </pic:nvPicPr>
                   <pic:blipFill>
-                    <a:blip r:embed="rId11"/>
+                    <a:blip r:embed="rId8"/>
                     <a:stretch>
                       <a:fillRect/>
                     </a:stretch>
                   </pic:blipFill>
-                  <pic:spPr>
+                  <pic:spPr bwMode="auto">
                     <a:xfrm>
                       <a:off x="0" y="0"/>
-                      <a:ext cx="3024100" cy="2548675"/>
+                      <a:ext cx="3705225" cy="3122930"/>
                     </a:xfrm>
                     <a:prstGeom prst="rect">
                       <a:avLst/>
@@ -668,30 +878,68 @@
         </w:drawing>
       </w:r>
     </w:p>
-    <w:p/>
-    <w:p>
-      <w:pPr>
-        <w:pStyle w:val="ListParagraph"/>
+    <w:p>
+      <w:pPr>
+        <w:pStyle w:val="Normal"/>
+        <w:rPr/>
+      </w:pPr>
+      <w:r>
+        <w:rPr/>
+      </w:r>
+      <w:r>
+        <w:br w:type="page"/>
+      </w:r>
+    </w:p>
+    <w:p>
+      <w:pPr>
+        <w:pStyle w:val="Heading2"/>
+        <w:rPr/>
+      </w:pPr>
+      <w:r>
+        <w:rPr/>
+        <w:t xml:space="preserve">Story ID </w:t>
+      </w:r>
+      <w:r>
+        <w:rPr/>
+        <w:t>18</w:t>
+      </w:r>
+    </w:p>
+    <w:p>
+      <w:pPr>
+        <w:pStyle w:val="Normal"/>
+        <w:rPr/>
+      </w:pPr>
+      <w:r>
+        <w:rPr/>
+        <w:t>User Story: As the coordinator I want to be able to manually assign drivers to deliveries in precise locations so that I can control the efficiency of them.</w:t>
+      </w:r>
+    </w:p>
+    <w:p>
+      <w:pPr>
+        <w:pStyle w:val="Normal"/>
         <w:numPr>
           <w:ilvl w:val="0"/>
-          <w:numId w:val="1"/>
+          <w:numId w:val="2"/>
         </w:numPr>
-      </w:pPr>
-      <w:r>
-        <w:t>I can see the package in the pending packages section</w:t>
-      </w:r>
-    </w:p>
-    <w:p>
-      <w:r>
-        <w:rPr>
-          <w:noProof/>
-          <w:lang w:eastAsia="en-AU"/>
-        </w:rPr>
+        <w:rPr/>
+      </w:pPr>
+      <w:r>
+        <w:rPr/>
+        <w:t xml:space="preserve">From the deliveries screen, I am able to view all current packages awaiting assignment or assigned to drivers, as an employee. I can view all information available on those packages, such as date of delivery, and the address and postcode where it will be delivered to. </w:t>
+      </w:r>
+    </w:p>
+    <w:p>
+      <w:pPr>
+        <w:pStyle w:val="Normal"/>
+        <w:rPr/>
+      </w:pPr>
+      <w:r>
+        <w:rPr/>
         <w:drawing>
-          <wp:inline distT="0" distB="0" distL="0" distR="0" wp14:anchorId="54E3183D" wp14:editId="70C83651">
-            <wp:extent cx="3705225" cy="3122718"/>
-            <wp:effectExtent l="0" t="0" r="0" b="1905"/>
-            <wp:docPr id="11" name="Picture 11"/>
+          <wp:inline distT="0" distB="101600" distL="0" distR="0">
+            <wp:extent cx="5731510" cy="3221990"/>
+            <wp:effectExtent l="0" t="0" r="0" b="0"/>
+            <wp:docPr id="12" name="Image1" descr=""/>
             <wp:cNvGraphicFramePr>
               <a:graphicFrameLocks xmlns:a="http://schemas.openxmlformats.org/drawingml/2006/main" noChangeAspect="1"/>
             </wp:cNvGraphicFramePr>
@@ -699,19 +947,21 @@
               <a:graphicData uri="http://schemas.openxmlformats.org/drawingml/2006/picture">
                 <pic:pic xmlns:pic="http://schemas.openxmlformats.org/drawingml/2006/picture">
                   <pic:nvPicPr>
-                    <pic:cNvPr id="1" name=""/>
-                    <pic:cNvPicPr/>
+                    <pic:cNvPr id="12" name="Image1" descr=""/>
+                    <pic:cNvPicPr>
+                      <a:picLocks noChangeAspect="1" noChangeArrowheads="1"/>
+                    </pic:cNvPicPr>
                   </pic:nvPicPr>
                   <pic:blipFill>
-                    <a:blip r:embed="rId12"/>
+                    <a:blip r:embed="rId9"/>
                     <a:stretch>
                       <a:fillRect/>
                     </a:stretch>
                   </pic:blipFill>
-                  <pic:spPr>
+                  <pic:spPr bwMode="auto">
                     <a:xfrm>
                       <a:off x="0" y="0"/>
-                      <a:ext cx="3719964" cy="3135140"/>
+                      <a:ext cx="5731510" cy="3221990"/>
                     </a:xfrm>
                     <a:prstGeom prst="rect">
                       <a:avLst/>
@@ -723,76 +973,264 @@
           </wp:inline>
         </w:drawing>
       </w:r>
-      <w:bookmarkStart w:id="0" w:name="_GoBack"/>
-      <w:bookmarkEnd w:id="0"/>
+    </w:p>
+    <w:p>
+      <w:pPr>
+        <w:pStyle w:val="Normal"/>
+        <w:numPr>
+          <w:ilvl w:val="0"/>
+          <w:numId w:val="3"/>
+        </w:numPr>
+        <w:rPr/>
+      </w:pPr>
+      <w:r>
+        <w:rPr/>
+        <w:t>As the coordinator, I can see and click on the Assign Drivers button, which takes me to the Assignment page where I can assign packages which are awaiting assignment, to drivers.</w:t>
+      </w:r>
+    </w:p>
+    <w:p>
+      <w:pPr>
+        <w:pStyle w:val="Normal"/>
+        <w:rPr/>
+      </w:pPr>
+      <w:r>
+        <w:rPr/>
+        <w:drawing>
+          <wp:inline distT="0" distB="101600" distL="0" distR="0">
+            <wp:extent cx="5731510" cy="3221990"/>
+            <wp:effectExtent l="0" t="0" r="0" b="0"/>
+            <wp:docPr id="13" name="Image2" descr=""/>
+            <wp:cNvGraphicFramePr>
+              <a:graphicFrameLocks xmlns:a="http://schemas.openxmlformats.org/drawingml/2006/main" noChangeAspect="1"/>
+            </wp:cNvGraphicFramePr>
+            <a:graphic xmlns:a="http://schemas.openxmlformats.org/drawingml/2006/main">
+              <a:graphicData uri="http://schemas.openxmlformats.org/drawingml/2006/picture">
+                <pic:pic xmlns:pic="http://schemas.openxmlformats.org/drawingml/2006/picture">
+                  <pic:nvPicPr>
+                    <pic:cNvPr id="13" name="Image2" descr=""/>
+                    <pic:cNvPicPr>
+                      <a:picLocks noChangeAspect="1" noChangeArrowheads="1"/>
+                    </pic:cNvPicPr>
+                  </pic:nvPicPr>
+                  <pic:blipFill>
+                    <a:blip r:embed="rId10"/>
+                    <a:stretch>
+                      <a:fillRect/>
+                    </a:stretch>
+                  </pic:blipFill>
+                  <pic:spPr bwMode="auto">
+                    <a:xfrm>
+                      <a:off x="0" y="0"/>
+                      <a:ext cx="5731510" cy="3221990"/>
+                    </a:xfrm>
+                    <a:prstGeom prst="rect">
+                      <a:avLst/>
+                    </a:prstGeom>
+                  </pic:spPr>
+                </pic:pic>
+              </a:graphicData>
+            </a:graphic>
+          </wp:inline>
+        </w:drawing>
+      </w:r>
+    </w:p>
+    <w:p>
+      <w:pPr>
+        <w:pStyle w:val="Normal"/>
+        <w:numPr>
+          <w:ilvl w:val="0"/>
+          <w:numId w:val="4"/>
+        </w:numPr>
+        <w:rPr/>
+      </w:pPr>
+      <w:r>
+        <w:rPr/>
+        <w:t>Once a Driver ID is selected, the package is assigned to that driver and the database is updated.</w:t>
+      </w:r>
+    </w:p>
+    <w:p>
+      <w:pPr>
+        <w:pStyle w:val="Normal"/>
+        <w:rPr/>
+      </w:pPr>
+      <w:r>
+        <w:rPr/>
+        <w:drawing>
+          <wp:inline distT="0" distB="101600" distL="0" distR="0">
+            <wp:extent cx="5731510" cy="3221990"/>
+            <wp:effectExtent l="0" t="0" r="0" b="0"/>
+            <wp:docPr id="14" name="Image3" descr=""/>
+            <wp:cNvGraphicFramePr>
+              <a:graphicFrameLocks xmlns:a="http://schemas.openxmlformats.org/drawingml/2006/main" noChangeAspect="1"/>
+            </wp:cNvGraphicFramePr>
+            <a:graphic xmlns:a="http://schemas.openxmlformats.org/drawingml/2006/main">
+              <a:graphicData uri="http://schemas.openxmlformats.org/drawingml/2006/picture">
+                <pic:pic xmlns:pic="http://schemas.openxmlformats.org/drawingml/2006/picture">
+                  <pic:nvPicPr>
+                    <pic:cNvPr id="14" name="Image3" descr=""/>
+                    <pic:cNvPicPr>
+                      <a:picLocks noChangeAspect="1" noChangeArrowheads="1"/>
+                    </pic:cNvPicPr>
+                  </pic:nvPicPr>
+                  <pic:blipFill>
+                    <a:blip r:embed="rId11"/>
+                    <a:stretch>
+                      <a:fillRect/>
+                    </a:stretch>
+                  </pic:blipFill>
+                  <pic:spPr bwMode="auto">
+                    <a:xfrm>
+                      <a:off x="0" y="0"/>
+                      <a:ext cx="5731510" cy="3221990"/>
+                    </a:xfrm>
+                    <a:prstGeom prst="rect">
+                      <a:avLst/>
+                    </a:prstGeom>
+                  </pic:spPr>
+                </pic:pic>
+              </a:graphicData>
+            </a:graphic>
+          </wp:inline>
+        </w:drawing>
+      </w:r>
+    </w:p>
+    <w:p>
+      <w:pPr>
+        <w:pStyle w:val="Normal"/>
+        <w:numPr>
+          <w:ilvl w:val="0"/>
+          <w:numId w:val="5"/>
+        </w:numPr>
+        <w:rPr/>
+      </w:pPr>
+      <w:r>
+        <w:rPr/>
+        <w:t>To reassign packages that have already been assigned, I can click on that package's drop down menu and select a new driver ID.</w:t>
+      </w:r>
+    </w:p>
+    <w:p>
+      <w:pPr>
+        <w:pStyle w:val="Normal"/>
+        <w:rPr/>
+      </w:pPr>
+      <w:r>
+        <w:rPr/>
+        <w:drawing>
+          <wp:inline distT="0" distB="101600" distL="0" distR="0">
+            <wp:extent cx="5731510" cy="3221990"/>
+            <wp:effectExtent l="0" t="0" r="0" b="0"/>
+            <wp:docPr id="15" name="Image4" descr=""/>
+            <wp:cNvGraphicFramePr>
+              <a:graphicFrameLocks xmlns:a="http://schemas.openxmlformats.org/drawingml/2006/main" noChangeAspect="1"/>
+            </wp:cNvGraphicFramePr>
+            <a:graphic xmlns:a="http://schemas.openxmlformats.org/drawingml/2006/main">
+              <a:graphicData uri="http://schemas.openxmlformats.org/drawingml/2006/picture">
+                <pic:pic xmlns:pic="http://schemas.openxmlformats.org/drawingml/2006/picture">
+                  <pic:nvPicPr>
+                    <pic:cNvPr id="15" name="Image4" descr=""/>
+                    <pic:cNvPicPr>
+                      <a:picLocks noChangeAspect="1" noChangeArrowheads="1"/>
+                    </pic:cNvPicPr>
+                  </pic:nvPicPr>
+                  <pic:blipFill>
+                    <a:blip r:embed="rId12"/>
+                    <a:stretch>
+                      <a:fillRect/>
+                    </a:stretch>
+                  </pic:blipFill>
+                  <pic:spPr bwMode="auto">
+                    <a:xfrm>
+                      <a:off x="0" y="0"/>
+                      <a:ext cx="5731510" cy="3221990"/>
+                    </a:xfrm>
+                    <a:prstGeom prst="rect">
+                      <a:avLst/>
+                    </a:prstGeom>
+                  </pic:spPr>
+                </pic:pic>
+              </a:graphicData>
+            </a:graphic>
+          </wp:inline>
+        </w:drawing>
+      </w:r>
+    </w:p>
+    <w:p>
+      <w:pPr>
+        <w:pStyle w:val="Normal"/>
+        <w:numPr>
+          <w:ilvl w:val="0"/>
+          <w:numId w:val="6"/>
+        </w:numPr>
+        <w:rPr/>
+      </w:pPr>
+      <w:r>
+        <w:rPr/>
+        <w:t>Again, clicking on the Driver ID will assign the package to that specific driver.</w:t>
+      </w:r>
+    </w:p>
+    <w:p>
+      <w:pPr>
+        <w:pStyle w:val="Normal"/>
+        <w:rPr/>
+      </w:pPr>
+      <w:r>
+        <w:rPr/>
+        <w:drawing>
+          <wp:inline distT="0" distB="101600" distL="0" distR="0">
+            <wp:extent cx="5731510" cy="3221990"/>
+            <wp:effectExtent l="0" t="0" r="0" b="0"/>
+            <wp:docPr id="16" name="Image5" descr=""/>
+            <wp:cNvGraphicFramePr>
+              <a:graphicFrameLocks xmlns:a="http://schemas.openxmlformats.org/drawingml/2006/main" noChangeAspect="1"/>
+            </wp:cNvGraphicFramePr>
+            <a:graphic xmlns:a="http://schemas.openxmlformats.org/drawingml/2006/main">
+              <a:graphicData uri="http://schemas.openxmlformats.org/drawingml/2006/picture">
+                <pic:pic xmlns:pic="http://schemas.openxmlformats.org/drawingml/2006/picture">
+                  <pic:nvPicPr>
+                    <pic:cNvPr id="16" name="Image5" descr=""/>
+                    <pic:cNvPicPr>
+                      <a:picLocks noChangeAspect="1" noChangeArrowheads="1"/>
+                    </pic:cNvPicPr>
+                  </pic:nvPicPr>
+                  <pic:blipFill>
+                    <a:blip r:embed="rId13"/>
+                    <a:stretch>
+                      <a:fillRect/>
+                    </a:stretch>
+                  </pic:blipFill>
+                  <pic:spPr bwMode="auto">
+                    <a:xfrm>
+                      <a:off x="0" y="0"/>
+                      <a:ext cx="5731510" cy="3221990"/>
+                    </a:xfrm>
+                    <a:prstGeom prst="rect">
+                      <a:avLst/>
+                    </a:prstGeom>
+                  </pic:spPr>
+                </pic:pic>
+              </a:graphicData>
+            </a:graphic>
+          </wp:inline>
+        </w:drawing>
+      </w:r>
     </w:p>
     <w:sectPr>
+      <w:type w:val="nextPage"/>
       <w:pgSz w:w="11906" w:h="16838"/>
-      <w:pgMar w:top="1440" w:right="1440" w:bottom="1440" w:left="1440" w:header="708" w:footer="708" w:gutter="0"/>
-      <w:cols w:space="708"/>
-      <w:docGrid w:linePitch="360"/>
+      <w:pgMar w:left="1440" w:right="1440" w:header="0" w:top="1440" w:footer="0" w:bottom="1440" w:gutter="0"/>
+      <w:pgNumType w:fmt="decimal"/>
+      <w:formProt w:val="false"/>
+      <w:textDirection w:val="lrTb"/>
+      <w:docGrid w:type="default" w:linePitch="360" w:charSpace="4294965247"/>
     </w:sectPr>
   </w:body>
 </w:document>
 </file>
 
-<file path=word/endnotes.xml><?xml version="1.0" encoding="utf-8"?>
-<w:endnotes xmlns:wpc="http://schemas.microsoft.com/office/word/2010/wordprocessingCanvas" xmlns:cx="http://schemas.microsoft.com/office/drawing/2014/chartex" xmlns:cx1="http://schemas.microsoft.com/office/drawing/2015/9/8/chartex" xmlns:cx2="http://schemas.microsoft.com/office/drawing/2015/10/21/chartex" xmlns:mc="http://schemas.openxmlformats.org/markup-compatibility/2006" xmlns:o="urn:schemas-microsoft-com:office:office" xmlns:r="http://schemas.openxmlformats.org/officeDocument/2006/relationships" xmlns:m="http://schemas.openxmlformats.org/officeDocument/2006/math" xmlns:v="urn:schemas-microsoft-com:vml" xmlns:wp14="http://schemas.microsoft.com/office/word/2010/wordprocessingDrawing" xmlns:wp="http://schemas.openxmlformats.org/drawingml/2006/wordprocessingDrawing" xmlns:w10="urn:schemas-microsoft-com:office:word" xmlns:w="http://schemas.openxmlformats.org/wordprocessingml/2006/main" xmlns:w14="http://schemas.microsoft.com/office/word/2010/wordml" xmlns:w15="http://schemas.microsoft.com/office/word/2012/wordml" xmlns:w16se="http://schemas.microsoft.com/office/word/2015/wordml/symex" xmlns:wpg="http://schemas.microsoft.com/office/word/2010/wordprocessingGroup" xmlns:wpi="http://schemas.microsoft.com/office/word/2010/wordprocessingInk" xmlns:wne="http://schemas.microsoft.com/office/word/2006/wordml" xmlns:wps="http://schemas.microsoft.com/office/word/2010/wordprocessingShape" mc:Ignorable="w14 w15 w16se wp14">
-  <w:endnote w:type="separator" w:id="-1">
-    <w:p>
-      <w:pPr>
-        <w:spacing w:after="0" w:line="240" w:lineRule="auto"/>
-      </w:pPr>
-      <w:r>
-        <w:separator/>
-      </w:r>
-    </w:p>
-  </w:endnote>
-  <w:endnote w:type="continuationSeparator" w:id="0">
-    <w:p>
-      <w:pPr>
-        <w:spacing w:after="0" w:line="240" w:lineRule="auto"/>
-      </w:pPr>
-      <w:r>
-        <w:continuationSeparator/>
-      </w:r>
-    </w:p>
-  </w:endnote>
-</w:endnotes>
-</file>
-
-<file path=word/footnotes.xml><?xml version="1.0" encoding="utf-8"?>
-<w:footnotes xmlns:wpc="http://schemas.microsoft.com/office/word/2010/wordprocessingCanvas" xmlns:cx="http://schemas.microsoft.com/office/drawing/2014/chartex" xmlns:cx1="http://schemas.microsoft.com/office/drawing/2015/9/8/chartex" xmlns:cx2="http://schemas.microsoft.com/office/drawing/2015/10/21/chartex" xmlns:mc="http://schemas.openxmlformats.org/markup-compatibility/2006" xmlns:o="urn:schemas-microsoft-com:office:office" xmlns:r="http://schemas.openxmlformats.org/officeDocument/2006/relationships" xmlns:m="http://schemas.openxmlformats.org/officeDocument/2006/math" xmlns:v="urn:schemas-microsoft-com:vml" xmlns:wp14="http://schemas.microsoft.com/office/word/2010/wordprocessingDrawing" xmlns:wp="http://schemas.openxmlformats.org/drawingml/2006/wordprocessingDrawing" xmlns:w10="urn:schemas-microsoft-com:office:word" xmlns:w="http://schemas.openxmlformats.org/wordprocessingml/2006/main" xmlns:w14="http://schemas.microsoft.com/office/word/2010/wordml" xmlns:w15="http://schemas.microsoft.com/office/word/2012/wordml" xmlns:w16se="http://schemas.microsoft.com/office/word/2015/wordml/symex" xmlns:wpg="http://schemas.microsoft.com/office/word/2010/wordprocessingGroup" xmlns:wpi="http://schemas.microsoft.com/office/word/2010/wordprocessingInk" xmlns:wne="http://schemas.microsoft.com/office/word/2006/wordml" xmlns:wps="http://schemas.microsoft.com/office/word/2010/wordprocessingShape" mc:Ignorable="w14 w15 w16se wp14">
-  <w:footnote w:type="separator" w:id="-1">
-    <w:p>
-      <w:pPr>
-        <w:spacing w:after="0" w:line="240" w:lineRule="auto"/>
-      </w:pPr>
-      <w:r>
-        <w:separator/>
-      </w:r>
-    </w:p>
-  </w:footnote>
-  <w:footnote w:type="continuationSeparator" w:id="0">
-    <w:p>
-      <w:pPr>
-        <w:spacing w:after="0" w:line="240" w:lineRule="auto"/>
-      </w:pPr>
-      <w:r>
-        <w:continuationSeparator/>
-      </w:r>
-    </w:p>
-  </w:footnote>
-</w:footnotes>
-</file>
-
 <file path=word/numbering.xml><?xml version="1.0" encoding="utf-8"?>
-<w:numbering xmlns:wpc="http://schemas.microsoft.com/office/word/2010/wordprocessingCanvas" xmlns:cx="http://schemas.microsoft.com/office/drawing/2014/chartex" xmlns:cx1="http://schemas.microsoft.com/office/drawing/2015/9/8/chartex" xmlns:cx2="http://schemas.microsoft.com/office/drawing/2015/10/21/chartex" xmlns:mc="http://schemas.openxmlformats.org/markup-compatibility/2006" xmlns:o="urn:schemas-microsoft-com:office:office" xmlns:r="http://schemas.openxmlformats.org/officeDocument/2006/relationships" xmlns:m="http://schemas.openxmlformats.org/officeDocument/2006/math" xmlns:v="urn:schemas-microsoft-com:vml" xmlns:wp14="http://schemas.microsoft.com/office/word/2010/wordprocessingDrawing" xmlns:wp="http://schemas.openxmlformats.org/drawingml/2006/wordprocessingDrawing" xmlns:w10="urn:schemas-microsoft-com:office:word" xmlns:w="http://schemas.openxmlformats.org/wordprocessingml/2006/main" xmlns:w14="http://schemas.microsoft.com/office/word/2010/wordml" xmlns:w15="http://schemas.microsoft.com/office/word/2012/wordml" xmlns:w16se="http://schemas.microsoft.com/office/word/2015/wordml/symex" xmlns:wpg="http://schemas.microsoft.com/office/word/2010/wordprocessingGroup" xmlns:wpi="http://schemas.microsoft.com/office/word/2010/wordprocessingInk" xmlns:wne="http://schemas.microsoft.com/office/word/2006/wordml" xmlns:wps="http://schemas.microsoft.com/office/word/2010/wordprocessingShape" mc:Ignorable="w14 w15 w16se wp14">
-  <w:abstractNum w:abstractNumId="0" w15:restartNumberingAfterBreak="0">
-    <w:nsid w:val="7CC02CC6"/>
-    <w:multiLevelType w:val="hybridMultilevel"/>
-    <w:tmpl w:val="C7187B72"/>
-    <w:lvl w:ilvl="0" w:tplc="0C090001">
+<w:numbering xmlns:w="http://schemas.openxmlformats.org/wordprocessingml/2006/main" xmlns:o="urn:schemas-microsoft-com:office:office" xmlns:r="http://schemas.openxmlformats.org/officeDocument/2006/relationships" xmlns:v="urn:schemas-microsoft-com:vml">
+  <w:abstractNum w:abstractNumId="1">
+    <w:lvl w:ilvl="0">
       <w:start w:val="1"/>
       <w:numFmt w:val="bullet"/>
       <w:lvlText w:val=""/>
@@ -801,10 +1239,10 @@
         <w:ind w:left="720" w:hanging="360"/>
       </w:pPr>
       <w:rPr>
-        <w:rFonts w:ascii="Symbol" w:hAnsi="Symbol" w:hint="default"/>
-      </w:rPr>
-    </w:lvl>
-    <w:lvl w:ilvl="1" w:tplc="0C090003" w:tentative="1">
+        <w:rFonts w:ascii="Symbol" w:hAnsi="Symbol" w:cs="Symbol" w:hint="default"/>
+      </w:rPr>
+    </w:lvl>
+    <w:lvl w:ilvl="1">
       <w:start w:val="1"/>
       <w:numFmt w:val="bullet"/>
       <w:lvlText w:val="o"/>
@@ -814,9 +1252,10 @@
       </w:pPr>
       <w:rPr>
         <w:rFonts w:ascii="Courier New" w:hAnsi="Courier New" w:cs="Courier New" w:hint="default"/>
-      </w:rPr>
-    </w:lvl>
-    <w:lvl w:ilvl="2" w:tplc="0C090005" w:tentative="1">
+        <w:rFonts w:cs="Courier New"/>
+      </w:rPr>
+    </w:lvl>
+    <w:lvl w:ilvl="2">
       <w:start w:val="1"/>
       <w:numFmt w:val="bullet"/>
       <w:lvlText w:val=""/>
@@ -825,10 +1264,10 @@
         <w:ind w:left="2160" w:hanging="360"/>
       </w:pPr>
       <w:rPr>
-        <w:rFonts w:ascii="Wingdings" w:hAnsi="Wingdings" w:hint="default"/>
-      </w:rPr>
-    </w:lvl>
-    <w:lvl w:ilvl="3" w:tplc="0C090001" w:tentative="1">
+        <w:rFonts w:ascii="Wingdings" w:hAnsi="Wingdings" w:cs="Wingdings" w:hint="default"/>
+      </w:rPr>
+    </w:lvl>
+    <w:lvl w:ilvl="3">
       <w:start w:val="1"/>
       <w:numFmt w:val="bullet"/>
       <w:lvlText w:val=""/>
@@ -837,10 +1276,10 @@
         <w:ind w:left="2880" w:hanging="360"/>
       </w:pPr>
       <w:rPr>
-        <w:rFonts w:ascii="Symbol" w:hAnsi="Symbol" w:hint="default"/>
-      </w:rPr>
-    </w:lvl>
-    <w:lvl w:ilvl="4" w:tplc="0C090003" w:tentative="1">
+        <w:rFonts w:ascii="Symbol" w:hAnsi="Symbol" w:cs="Symbol" w:hint="default"/>
+      </w:rPr>
+    </w:lvl>
+    <w:lvl w:ilvl="4">
       <w:start w:val="1"/>
       <w:numFmt w:val="bullet"/>
       <w:lvlText w:val="o"/>
@@ -850,9 +1289,10 @@
       </w:pPr>
       <w:rPr>
         <w:rFonts w:ascii="Courier New" w:hAnsi="Courier New" w:cs="Courier New" w:hint="default"/>
-      </w:rPr>
-    </w:lvl>
-    <w:lvl w:ilvl="5" w:tplc="0C090005" w:tentative="1">
+        <w:rFonts w:cs="Courier New"/>
+      </w:rPr>
+    </w:lvl>
+    <w:lvl w:ilvl="5">
       <w:start w:val="1"/>
       <w:numFmt w:val="bullet"/>
       <w:lvlText w:val=""/>
@@ -861,10 +1301,10 @@
         <w:ind w:left="4320" w:hanging="360"/>
       </w:pPr>
       <w:rPr>
-        <w:rFonts w:ascii="Wingdings" w:hAnsi="Wingdings" w:hint="default"/>
-      </w:rPr>
-    </w:lvl>
-    <w:lvl w:ilvl="6" w:tplc="0C090001" w:tentative="1">
+        <w:rFonts w:ascii="Wingdings" w:hAnsi="Wingdings" w:cs="Wingdings" w:hint="default"/>
+      </w:rPr>
+    </w:lvl>
+    <w:lvl w:ilvl="6">
       <w:start w:val="1"/>
       <w:numFmt w:val="bullet"/>
       <w:lvlText w:val=""/>
@@ -873,10 +1313,10 @@
         <w:ind w:left="5040" w:hanging="360"/>
       </w:pPr>
       <w:rPr>
-        <w:rFonts w:ascii="Symbol" w:hAnsi="Symbol" w:hint="default"/>
-      </w:rPr>
-    </w:lvl>
-    <w:lvl w:ilvl="7" w:tplc="0C090003" w:tentative="1">
+        <w:rFonts w:ascii="Symbol" w:hAnsi="Symbol" w:cs="Symbol" w:hint="default"/>
+      </w:rPr>
+    </w:lvl>
+    <w:lvl w:ilvl="7">
       <w:start w:val="1"/>
       <w:numFmt w:val="bullet"/>
       <w:lvlText w:val="o"/>
@@ -886,9 +1326,10 @@
       </w:pPr>
       <w:rPr>
         <w:rFonts w:ascii="Courier New" w:hAnsi="Courier New" w:cs="Courier New" w:hint="default"/>
-      </w:rPr>
-    </w:lvl>
-    <w:lvl w:ilvl="8" w:tplc="0C090005" w:tentative="1">
+        <w:rFonts w:cs="Courier New"/>
+      </w:rPr>
+    </w:lvl>
+    <w:lvl w:ilvl="8">
       <w:start w:val="1"/>
       <w:numFmt w:val="bullet"/>
       <w:lvlText w:val=""/>
@@ -897,22 +1338,889 @@
         <w:ind w:left="6480" w:hanging="360"/>
       </w:pPr>
       <w:rPr>
-        <w:rFonts w:ascii="Wingdings" w:hAnsi="Wingdings" w:hint="default"/>
-      </w:rPr>
+        <w:rFonts w:ascii="Wingdings" w:hAnsi="Wingdings" w:cs="Wingdings" w:hint="default"/>
+      </w:rPr>
+    </w:lvl>
+  </w:abstractNum>
+  <w:abstractNum w:abstractNumId="2">
+    <w:lvl w:ilvl="0">
+      <w:start w:val="1"/>
+      <w:numFmt w:val="bullet"/>
+      <w:lvlText w:val=""/>
+      <w:lvlJc w:val="left"/>
+      <w:pPr>
+        <w:tabs>
+          <w:tab w:val="num" w:pos="720"/>
+        </w:tabs>
+        <w:ind w:left="720" w:hanging="360"/>
+      </w:pPr>
+      <w:rPr>
+        <w:rFonts w:ascii="Symbol" w:hAnsi="Symbol" w:cs="Symbol" w:hint="default"/>
+        <w:rFonts w:cs="OpenSymbol"/>
+      </w:rPr>
+    </w:lvl>
+    <w:lvl w:ilvl="1">
+      <w:start w:val="1"/>
+      <w:numFmt w:val="bullet"/>
+      <w:lvlText w:val="◦"/>
+      <w:lvlJc w:val="left"/>
+      <w:pPr>
+        <w:tabs>
+          <w:tab w:val="num" w:pos="1080"/>
+        </w:tabs>
+        <w:ind w:left="1080" w:hanging="360"/>
+      </w:pPr>
+      <w:rPr>
+        <w:rFonts w:ascii="OpenSymbol" w:hAnsi="OpenSymbol" w:cs="OpenSymbol" w:hint="default"/>
+        <w:rFonts w:cs="OpenSymbol"/>
+      </w:rPr>
+    </w:lvl>
+    <w:lvl w:ilvl="2">
+      <w:start w:val="1"/>
+      <w:numFmt w:val="bullet"/>
+      <w:lvlText w:val="▪"/>
+      <w:lvlJc w:val="left"/>
+      <w:pPr>
+        <w:tabs>
+          <w:tab w:val="num" w:pos="1440"/>
+        </w:tabs>
+        <w:ind w:left="1440" w:hanging="360"/>
+      </w:pPr>
+      <w:rPr>
+        <w:rFonts w:ascii="OpenSymbol" w:hAnsi="OpenSymbol" w:cs="OpenSymbol" w:hint="default"/>
+        <w:rFonts w:cs="OpenSymbol"/>
+      </w:rPr>
+    </w:lvl>
+    <w:lvl w:ilvl="3">
+      <w:start w:val="1"/>
+      <w:numFmt w:val="bullet"/>
+      <w:lvlText w:val=""/>
+      <w:lvlJc w:val="left"/>
+      <w:pPr>
+        <w:tabs>
+          <w:tab w:val="num" w:pos="1800"/>
+        </w:tabs>
+        <w:ind w:left="1800" w:hanging="360"/>
+      </w:pPr>
+      <w:rPr>
+        <w:rFonts w:ascii="Symbol" w:hAnsi="Symbol" w:cs="Symbol" w:hint="default"/>
+        <w:rFonts w:cs="OpenSymbol"/>
+      </w:rPr>
+    </w:lvl>
+    <w:lvl w:ilvl="4">
+      <w:start w:val="1"/>
+      <w:numFmt w:val="bullet"/>
+      <w:lvlText w:val="◦"/>
+      <w:lvlJc w:val="left"/>
+      <w:pPr>
+        <w:tabs>
+          <w:tab w:val="num" w:pos="2160"/>
+        </w:tabs>
+        <w:ind w:left="2160" w:hanging="360"/>
+      </w:pPr>
+      <w:rPr>
+        <w:rFonts w:ascii="OpenSymbol" w:hAnsi="OpenSymbol" w:cs="OpenSymbol" w:hint="default"/>
+        <w:rFonts w:cs="OpenSymbol"/>
+      </w:rPr>
+    </w:lvl>
+    <w:lvl w:ilvl="5">
+      <w:start w:val="1"/>
+      <w:numFmt w:val="bullet"/>
+      <w:lvlText w:val="▪"/>
+      <w:lvlJc w:val="left"/>
+      <w:pPr>
+        <w:tabs>
+          <w:tab w:val="num" w:pos="2520"/>
+        </w:tabs>
+        <w:ind w:left="2520" w:hanging="360"/>
+      </w:pPr>
+      <w:rPr>
+        <w:rFonts w:ascii="OpenSymbol" w:hAnsi="OpenSymbol" w:cs="OpenSymbol" w:hint="default"/>
+        <w:rFonts w:cs="OpenSymbol"/>
+      </w:rPr>
+    </w:lvl>
+    <w:lvl w:ilvl="6">
+      <w:start w:val="1"/>
+      <w:numFmt w:val="bullet"/>
+      <w:lvlText w:val=""/>
+      <w:lvlJc w:val="left"/>
+      <w:pPr>
+        <w:tabs>
+          <w:tab w:val="num" w:pos="2880"/>
+        </w:tabs>
+        <w:ind w:left="2880" w:hanging="360"/>
+      </w:pPr>
+      <w:rPr>
+        <w:rFonts w:ascii="Symbol" w:hAnsi="Symbol" w:cs="Symbol" w:hint="default"/>
+        <w:rFonts w:cs="OpenSymbol"/>
+      </w:rPr>
+    </w:lvl>
+    <w:lvl w:ilvl="7">
+      <w:start w:val="1"/>
+      <w:numFmt w:val="bullet"/>
+      <w:lvlText w:val="◦"/>
+      <w:lvlJc w:val="left"/>
+      <w:pPr>
+        <w:tabs>
+          <w:tab w:val="num" w:pos="3240"/>
+        </w:tabs>
+        <w:ind w:left="3240" w:hanging="360"/>
+      </w:pPr>
+      <w:rPr>
+        <w:rFonts w:ascii="OpenSymbol" w:hAnsi="OpenSymbol" w:cs="OpenSymbol" w:hint="default"/>
+        <w:rFonts w:cs="OpenSymbol"/>
+      </w:rPr>
+    </w:lvl>
+    <w:lvl w:ilvl="8">
+      <w:start w:val="1"/>
+      <w:numFmt w:val="bullet"/>
+      <w:lvlText w:val="▪"/>
+      <w:lvlJc w:val="left"/>
+      <w:pPr>
+        <w:tabs>
+          <w:tab w:val="num" w:pos="3600"/>
+        </w:tabs>
+        <w:ind w:left="3600" w:hanging="360"/>
+      </w:pPr>
+      <w:rPr>
+        <w:rFonts w:ascii="OpenSymbol" w:hAnsi="OpenSymbol" w:cs="OpenSymbol" w:hint="default"/>
+        <w:rFonts w:cs="OpenSymbol"/>
+      </w:rPr>
+    </w:lvl>
+  </w:abstractNum>
+  <w:abstractNum w:abstractNumId="3">
+    <w:lvl w:ilvl="0">
+      <w:start w:val="1"/>
+      <w:numFmt w:val="bullet"/>
+      <w:lvlText w:val=""/>
+      <w:lvlJc w:val="left"/>
+      <w:pPr>
+        <w:tabs>
+          <w:tab w:val="num" w:pos="720"/>
+        </w:tabs>
+        <w:ind w:left="720" w:hanging="360"/>
+      </w:pPr>
+      <w:rPr>
+        <w:rFonts w:ascii="Symbol" w:hAnsi="Symbol" w:cs="Symbol" w:hint="default"/>
+        <w:rFonts w:cs="OpenSymbol"/>
+      </w:rPr>
+    </w:lvl>
+    <w:lvl w:ilvl="1">
+      <w:start w:val="1"/>
+      <w:numFmt w:val="bullet"/>
+      <w:lvlText w:val="◦"/>
+      <w:lvlJc w:val="left"/>
+      <w:pPr>
+        <w:tabs>
+          <w:tab w:val="num" w:pos="1080"/>
+        </w:tabs>
+        <w:ind w:left="1080" w:hanging="360"/>
+      </w:pPr>
+      <w:rPr>
+        <w:rFonts w:ascii="OpenSymbol" w:hAnsi="OpenSymbol" w:cs="OpenSymbol" w:hint="default"/>
+        <w:rFonts w:cs="OpenSymbol"/>
+      </w:rPr>
+    </w:lvl>
+    <w:lvl w:ilvl="2">
+      <w:start w:val="1"/>
+      <w:numFmt w:val="bullet"/>
+      <w:lvlText w:val="▪"/>
+      <w:lvlJc w:val="left"/>
+      <w:pPr>
+        <w:tabs>
+          <w:tab w:val="num" w:pos="1440"/>
+        </w:tabs>
+        <w:ind w:left="1440" w:hanging="360"/>
+      </w:pPr>
+      <w:rPr>
+        <w:rFonts w:ascii="OpenSymbol" w:hAnsi="OpenSymbol" w:cs="OpenSymbol" w:hint="default"/>
+        <w:rFonts w:cs="OpenSymbol"/>
+      </w:rPr>
+    </w:lvl>
+    <w:lvl w:ilvl="3">
+      <w:start w:val="1"/>
+      <w:numFmt w:val="bullet"/>
+      <w:lvlText w:val=""/>
+      <w:lvlJc w:val="left"/>
+      <w:pPr>
+        <w:tabs>
+          <w:tab w:val="num" w:pos="1800"/>
+        </w:tabs>
+        <w:ind w:left="1800" w:hanging="360"/>
+      </w:pPr>
+      <w:rPr>
+        <w:rFonts w:ascii="Symbol" w:hAnsi="Symbol" w:cs="Symbol" w:hint="default"/>
+        <w:rFonts w:cs="OpenSymbol"/>
+      </w:rPr>
+    </w:lvl>
+    <w:lvl w:ilvl="4">
+      <w:start w:val="1"/>
+      <w:numFmt w:val="bullet"/>
+      <w:lvlText w:val="◦"/>
+      <w:lvlJc w:val="left"/>
+      <w:pPr>
+        <w:tabs>
+          <w:tab w:val="num" w:pos="2160"/>
+        </w:tabs>
+        <w:ind w:left="2160" w:hanging="360"/>
+      </w:pPr>
+      <w:rPr>
+        <w:rFonts w:ascii="OpenSymbol" w:hAnsi="OpenSymbol" w:cs="OpenSymbol" w:hint="default"/>
+        <w:rFonts w:cs="OpenSymbol"/>
+      </w:rPr>
+    </w:lvl>
+    <w:lvl w:ilvl="5">
+      <w:start w:val="1"/>
+      <w:numFmt w:val="bullet"/>
+      <w:lvlText w:val="▪"/>
+      <w:lvlJc w:val="left"/>
+      <w:pPr>
+        <w:tabs>
+          <w:tab w:val="num" w:pos="2520"/>
+        </w:tabs>
+        <w:ind w:left="2520" w:hanging="360"/>
+      </w:pPr>
+      <w:rPr>
+        <w:rFonts w:ascii="OpenSymbol" w:hAnsi="OpenSymbol" w:cs="OpenSymbol" w:hint="default"/>
+        <w:rFonts w:cs="OpenSymbol"/>
+      </w:rPr>
+    </w:lvl>
+    <w:lvl w:ilvl="6">
+      <w:start w:val="1"/>
+      <w:numFmt w:val="bullet"/>
+      <w:lvlText w:val=""/>
+      <w:lvlJc w:val="left"/>
+      <w:pPr>
+        <w:tabs>
+          <w:tab w:val="num" w:pos="2880"/>
+        </w:tabs>
+        <w:ind w:left="2880" w:hanging="360"/>
+      </w:pPr>
+      <w:rPr>
+        <w:rFonts w:ascii="Symbol" w:hAnsi="Symbol" w:cs="Symbol" w:hint="default"/>
+        <w:rFonts w:cs="OpenSymbol"/>
+      </w:rPr>
+    </w:lvl>
+    <w:lvl w:ilvl="7">
+      <w:start w:val="1"/>
+      <w:numFmt w:val="bullet"/>
+      <w:lvlText w:val="◦"/>
+      <w:lvlJc w:val="left"/>
+      <w:pPr>
+        <w:tabs>
+          <w:tab w:val="num" w:pos="3240"/>
+        </w:tabs>
+        <w:ind w:left="3240" w:hanging="360"/>
+      </w:pPr>
+      <w:rPr>
+        <w:rFonts w:ascii="OpenSymbol" w:hAnsi="OpenSymbol" w:cs="OpenSymbol" w:hint="default"/>
+        <w:rFonts w:cs="OpenSymbol"/>
+      </w:rPr>
+    </w:lvl>
+    <w:lvl w:ilvl="8">
+      <w:start w:val="1"/>
+      <w:numFmt w:val="bullet"/>
+      <w:lvlText w:val="▪"/>
+      <w:lvlJc w:val="left"/>
+      <w:pPr>
+        <w:tabs>
+          <w:tab w:val="num" w:pos="3600"/>
+        </w:tabs>
+        <w:ind w:left="3600" w:hanging="360"/>
+      </w:pPr>
+      <w:rPr>
+        <w:rFonts w:ascii="OpenSymbol" w:hAnsi="OpenSymbol" w:cs="OpenSymbol" w:hint="default"/>
+        <w:rFonts w:cs="OpenSymbol"/>
+      </w:rPr>
+    </w:lvl>
+  </w:abstractNum>
+  <w:abstractNum w:abstractNumId="4">
+    <w:lvl w:ilvl="0">
+      <w:start w:val="1"/>
+      <w:numFmt w:val="bullet"/>
+      <w:lvlText w:val=""/>
+      <w:lvlJc w:val="left"/>
+      <w:pPr>
+        <w:tabs>
+          <w:tab w:val="num" w:pos="720"/>
+        </w:tabs>
+        <w:ind w:left="720" w:hanging="360"/>
+      </w:pPr>
+      <w:rPr>
+        <w:rFonts w:ascii="Symbol" w:hAnsi="Symbol" w:cs="Symbol" w:hint="default"/>
+        <w:rFonts w:cs="OpenSymbol"/>
+      </w:rPr>
+    </w:lvl>
+    <w:lvl w:ilvl="1">
+      <w:start w:val="1"/>
+      <w:numFmt w:val="bullet"/>
+      <w:lvlText w:val="◦"/>
+      <w:lvlJc w:val="left"/>
+      <w:pPr>
+        <w:tabs>
+          <w:tab w:val="num" w:pos="1080"/>
+        </w:tabs>
+        <w:ind w:left="1080" w:hanging="360"/>
+      </w:pPr>
+      <w:rPr>
+        <w:rFonts w:ascii="OpenSymbol" w:hAnsi="OpenSymbol" w:cs="OpenSymbol" w:hint="default"/>
+        <w:rFonts w:cs="OpenSymbol"/>
+      </w:rPr>
+    </w:lvl>
+    <w:lvl w:ilvl="2">
+      <w:start w:val="1"/>
+      <w:numFmt w:val="bullet"/>
+      <w:lvlText w:val="▪"/>
+      <w:lvlJc w:val="left"/>
+      <w:pPr>
+        <w:tabs>
+          <w:tab w:val="num" w:pos="1440"/>
+        </w:tabs>
+        <w:ind w:left="1440" w:hanging="360"/>
+      </w:pPr>
+      <w:rPr>
+        <w:rFonts w:ascii="OpenSymbol" w:hAnsi="OpenSymbol" w:cs="OpenSymbol" w:hint="default"/>
+        <w:rFonts w:cs="OpenSymbol"/>
+      </w:rPr>
+    </w:lvl>
+    <w:lvl w:ilvl="3">
+      <w:start w:val="1"/>
+      <w:numFmt w:val="bullet"/>
+      <w:lvlText w:val=""/>
+      <w:lvlJc w:val="left"/>
+      <w:pPr>
+        <w:tabs>
+          <w:tab w:val="num" w:pos="1800"/>
+        </w:tabs>
+        <w:ind w:left="1800" w:hanging="360"/>
+      </w:pPr>
+      <w:rPr>
+        <w:rFonts w:ascii="Symbol" w:hAnsi="Symbol" w:cs="Symbol" w:hint="default"/>
+        <w:rFonts w:cs="OpenSymbol"/>
+      </w:rPr>
+    </w:lvl>
+    <w:lvl w:ilvl="4">
+      <w:start w:val="1"/>
+      <w:numFmt w:val="bullet"/>
+      <w:lvlText w:val="◦"/>
+      <w:lvlJc w:val="left"/>
+      <w:pPr>
+        <w:tabs>
+          <w:tab w:val="num" w:pos="2160"/>
+        </w:tabs>
+        <w:ind w:left="2160" w:hanging="360"/>
+      </w:pPr>
+      <w:rPr>
+        <w:rFonts w:ascii="OpenSymbol" w:hAnsi="OpenSymbol" w:cs="OpenSymbol" w:hint="default"/>
+        <w:rFonts w:cs="OpenSymbol"/>
+      </w:rPr>
+    </w:lvl>
+    <w:lvl w:ilvl="5">
+      <w:start w:val="1"/>
+      <w:numFmt w:val="bullet"/>
+      <w:lvlText w:val="▪"/>
+      <w:lvlJc w:val="left"/>
+      <w:pPr>
+        <w:tabs>
+          <w:tab w:val="num" w:pos="2520"/>
+        </w:tabs>
+        <w:ind w:left="2520" w:hanging="360"/>
+      </w:pPr>
+      <w:rPr>
+        <w:rFonts w:ascii="OpenSymbol" w:hAnsi="OpenSymbol" w:cs="OpenSymbol" w:hint="default"/>
+        <w:rFonts w:cs="OpenSymbol"/>
+      </w:rPr>
+    </w:lvl>
+    <w:lvl w:ilvl="6">
+      <w:start w:val="1"/>
+      <w:numFmt w:val="bullet"/>
+      <w:lvlText w:val=""/>
+      <w:lvlJc w:val="left"/>
+      <w:pPr>
+        <w:tabs>
+          <w:tab w:val="num" w:pos="2880"/>
+        </w:tabs>
+        <w:ind w:left="2880" w:hanging="360"/>
+      </w:pPr>
+      <w:rPr>
+        <w:rFonts w:ascii="Symbol" w:hAnsi="Symbol" w:cs="Symbol" w:hint="default"/>
+        <w:rFonts w:cs="OpenSymbol"/>
+      </w:rPr>
+    </w:lvl>
+    <w:lvl w:ilvl="7">
+      <w:start w:val="1"/>
+      <w:numFmt w:val="bullet"/>
+      <w:lvlText w:val="◦"/>
+      <w:lvlJc w:val="left"/>
+      <w:pPr>
+        <w:tabs>
+          <w:tab w:val="num" w:pos="3240"/>
+        </w:tabs>
+        <w:ind w:left="3240" w:hanging="360"/>
+      </w:pPr>
+      <w:rPr>
+        <w:rFonts w:ascii="OpenSymbol" w:hAnsi="OpenSymbol" w:cs="OpenSymbol" w:hint="default"/>
+        <w:rFonts w:cs="OpenSymbol"/>
+      </w:rPr>
+    </w:lvl>
+    <w:lvl w:ilvl="8">
+      <w:start w:val="1"/>
+      <w:numFmt w:val="bullet"/>
+      <w:lvlText w:val="▪"/>
+      <w:lvlJc w:val="left"/>
+      <w:pPr>
+        <w:tabs>
+          <w:tab w:val="num" w:pos="3600"/>
+        </w:tabs>
+        <w:ind w:left="3600" w:hanging="360"/>
+      </w:pPr>
+      <w:rPr>
+        <w:rFonts w:ascii="OpenSymbol" w:hAnsi="OpenSymbol" w:cs="OpenSymbol" w:hint="default"/>
+        <w:rFonts w:cs="OpenSymbol"/>
+      </w:rPr>
+    </w:lvl>
+  </w:abstractNum>
+  <w:abstractNum w:abstractNumId="5">
+    <w:lvl w:ilvl="0">
+      <w:start w:val="1"/>
+      <w:numFmt w:val="bullet"/>
+      <w:lvlText w:val=""/>
+      <w:lvlJc w:val="left"/>
+      <w:pPr>
+        <w:tabs>
+          <w:tab w:val="num" w:pos="720"/>
+        </w:tabs>
+        <w:ind w:left="720" w:hanging="360"/>
+      </w:pPr>
+      <w:rPr>
+        <w:rFonts w:ascii="Symbol" w:hAnsi="Symbol" w:cs="Symbol" w:hint="default"/>
+        <w:rFonts w:cs="OpenSymbol"/>
+      </w:rPr>
+    </w:lvl>
+    <w:lvl w:ilvl="1">
+      <w:start w:val="1"/>
+      <w:numFmt w:val="bullet"/>
+      <w:lvlText w:val="◦"/>
+      <w:lvlJc w:val="left"/>
+      <w:pPr>
+        <w:tabs>
+          <w:tab w:val="num" w:pos="1080"/>
+        </w:tabs>
+        <w:ind w:left="1080" w:hanging="360"/>
+      </w:pPr>
+      <w:rPr>
+        <w:rFonts w:ascii="OpenSymbol" w:hAnsi="OpenSymbol" w:cs="OpenSymbol" w:hint="default"/>
+        <w:rFonts w:cs="OpenSymbol"/>
+      </w:rPr>
+    </w:lvl>
+    <w:lvl w:ilvl="2">
+      <w:start w:val="1"/>
+      <w:numFmt w:val="bullet"/>
+      <w:lvlText w:val="▪"/>
+      <w:lvlJc w:val="left"/>
+      <w:pPr>
+        <w:tabs>
+          <w:tab w:val="num" w:pos="1440"/>
+        </w:tabs>
+        <w:ind w:left="1440" w:hanging="360"/>
+      </w:pPr>
+      <w:rPr>
+        <w:rFonts w:ascii="OpenSymbol" w:hAnsi="OpenSymbol" w:cs="OpenSymbol" w:hint="default"/>
+        <w:rFonts w:cs="OpenSymbol"/>
+      </w:rPr>
+    </w:lvl>
+    <w:lvl w:ilvl="3">
+      <w:start w:val="1"/>
+      <w:numFmt w:val="bullet"/>
+      <w:lvlText w:val=""/>
+      <w:lvlJc w:val="left"/>
+      <w:pPr>
+        <w:tabs>
+          <w:tab w:val="num" w:pos="1800"/>
+        </w:tabs>
+        <w:ind w:left="1800" w:hanging="360"/>
+      </w:pPr>
+      <w:rPr>
+        <w:rFonts w:ascii="Symbol" w:hAnsi="Symbol" w:cs="Symbol" w:hint="default"/>
+        <w:rFonts w:cs="OpenSymbol"/>
+      </w:rPr>
+    </w:lvl>
+    <w:lvl w:ilvl="4">
+      <w:start w:val="1"/>
+      <w:numFmt w:val="bullet"/>
+      <w:lvlText w:val="◦"/>
+      <w:lvlJc w:val="left"/>
+      <w:pPr>
+        <w:tabs>
+          <w:tab w:val="num" w:pos="2160"/>
+        </w:tabs>
+        <w:ind w:left="2160" w:hanging="360"/>
+      </w:pPr>
+      <w:rPr>
+        <w:rFonts w:ascii="OpenSymbol" w:hAnsi="OpenSymbol" w:cs="OpenSymbol" w:hint="default"/>
+        <w:rFonts w:cs="OpenSymbol"/>
+      </w:rPr>
+    </w:lvl>
+    <w:lvl w:ilvl="5">
+      <w:start w:val="1"/>
+      <w:numFmt w:val="bullet"/>
+      <w:lvlText w:val="▪"/>
+      <w:lvlJc w:val="left"/>
+      <w:pPr>
+        <w:tabs>
+          <w:tab w:val="num" w:pos="2520"/>
+        </w:tabs>
+        <w:ind w:left="2520" w:hanging="360"/>
+      </w:pPr>
+      <w:rPr>
+        <w:rFonts w:ascii="OpenSymbol" w:hAnsi="OpenSymbol" w:cs="OpenSymbol" w:hint="default"/>
+        <w:rFonts w:cs="OpenSymbol"/>
+      </w:rPr>
+    </w:lvl>
+    <w:lvl w:ilvl="6">
+      <w:start w:val="1"/>
+      <w:numFmt w:val="bullet"/>
+      <w:lvlText w:val=""/>
+      <w:lvlJc w:val="left"/>
+      <w:pPr>
+        <w:tabs>
+          <w:tab w:val="num" w:pos="2880"/>
+        </w:tabs>
+        <w:ind w:left="2880" w:hanging="360"/>
+      </w:pPr>
+      <w:rPr>
+        <w:rFonts w:ascii="Symbol" w:hAnsi="Symbol" w:cs="Symbol" w:hint="default"/>
+        <w:rFonts w:cs="OpenSymbol"/>
+      </w:rPr>
+    </w:lvl>
+    <w:lvl w:ilvl="7">
+      <w:start w:val="1"/>
+      <w:numFmt w:val="bullet"/>
+      <w:lvlText w:val="◦"/>
+      <w:lvlJc w:val="left"/>
+      <w:pPr>
+        <w:tabs>
+          <w:tab w:val="num" w:pos="3240"/>
+        </w:tabs>
+        <w:ind w:left="3240" w:hanging="360"/>
+      </w:pPr>
+      <w:rPr>
+        <w:rFonts w:ascii="OpenSymbol" w:hAnsi="OpenSymbol" w:cs="OpenSymbol" w:hint="default"/>
+        <w:rFonts w:cs="OpenSymbol"/>
+      </w:rPr>
+    </w:lvl>
+    <w:lvl w:ilvl="8">
+      <w:start w:val="1"/>
+      <w:numFmt w:val="bullet"/>
+      <w:lvlText w:val="▪"/>
+      <w:lvlJc w:val="left"/>
+      <w:pPr>
+        <w:tabs>
+          <w:tab w:val="num" w:pos="3600"/>
+        </w:tabs>
+        <w:ind w:left="3600" w:hanging="360"/>
+      </w:pPr>
+      <w:rPr>
+        <w:rFonts w:ascii="OpenSymbol" w:hAnsi="OpenSymbol" w:cs="OpenSymbol" w:hint="default"/>
+        <w:rFonts w:cs="OpenSymbol"/>
+      </w:rPr>
+    </w:lvl>
+  </w:abstractNum>
+  <w:abstractNum w:abstractNumId="6">
+    <w:lvl w:ilvl="0">
+      <w:start w:val="1"/>
+      <w:numFmt w:val="bullet"/>
+      <w:lvlText w:val=""/>
+      <w:lvlJc w:val="left"/>
+      <w:pPr>
+        <w:tabs>
+          <w:tab w:val="num" w:pos="720"/>
+        </w:tabs>
+        <w:ind w:left="720" w:hanging="360"/>
+      </w:pPr>
+      <w:rPr>
+        <w:rFonts w:ascii="Symbol" w:hAnsi="Symbol" w:cs="Symbol" w:hint="default"/>
+        <w:rFonts w:cs="OpenSymbol"/>
+      </w:rPr>
+    </w:lvl>
+    <w:lvl w:ilvl="1">
+      <w:start w:val="1"/>
+      <w:numFmt w:val="bullet"/>
+      <w:lvlText w:val="◦"/>
+      <w:lvlJc w:val="left"/>
+      <w:pPr>
+        <w:tabs>
+          <w:tab w:val="num" w:pos="1080"/>
+        </w:tabs>
+        <w:ind w:left="1080" w:hanging="360"/>
+      </w:pPr>
+      <w:rPr>
+        <w:rFonts w:ascii="OpenSymbol" w:hAnsi="OpenSymbol" w:cs="OpenSymbol" w:hint="default"/>
+        <w:rFonts w:cs="OpenSymbol"/>
+      </w:rPr>
+    </w:lvl>
+    <w:lvl w:ilvl="2">
+      <w:start w:val="1"/>
+      <w:numFmt w:val="bullet"/>
+      <w:lvlText w:val="▪"/>
+      <w:lvlJc w:val="left"/>
+      <w:pPr>
+        <w:tabs>
+          <w:tab w:val="num" w:pos="1440"/>
+        </w:tabs>
+        <w:ind w:left="1440" w:hanging="360"/>
+      </w:pPr>
+      <w:rPr>
+        <w:rFonts w:ascii="OpenSymbol" w:hAnsi="OpenSymbol" w:cs="OpenSymbol" w:hint="default"/>
+        <w:rFonts w:cs="OpenSymbol"/>
+      </w:rPr>
+    </w:lvl>
+    <w:lvl w:ilvl="3">
+      <w:start w:val="1"/>
+      <w:numFmt w:val="bullet"/>
+      <w:lvlText w:val=""/>
+      <w:lvlJc w:val="left"/>
+      <w:pPr>
+        <w:tabs>
+          <w:tab w:val="num" w:pos="1800"/>
+        </w:tabs>
+        <w:ind w:left="1800" w:hanging="360"/>
+      </w:pPr>
+      <w:rPr>
+        <w:rFonts w:ascii="Symbol" w:hAnsi="Symbol" w:cs="Symbol" w:hint="default"/>
+        <w:rFonts w:cs="OpenSymbol"/>
+      </w:rPr>
+    </w:lvl>
+    <w:lvl w:ilvl="4">
+      <w:start w:val="1"/>
+      <w:numFmt w:val="bullet"/>
+      <w:lvlText w:val="◦"/>
+      <w:lvlJc w:val="left"/>
+      <w:pPr>
+        <w:tabs>
+          <w:tab w:val="num" w:pos="2160"/>
+        </w:tabs>
+        <w:ind w:left="2160" w:hanging="360"/>
+      </w:pPr>
+      <w:rPr>
+        <w:rFonts w:ascii="OpenSymbol" w:hAnsi="OpenSymbol" w:cs="OpenSymbol" w:hint="default"/>
+        <w:rFonts w:cs="OpenSymbol"/>
+      </w:rPr>
+    </w:lvl>
+    <w:lvl w:ilvl="5">
+      <w:start w:val="1"/>
+      <w:numFmt w:val="bullet"/>
+      <w:lvlText w:val="▪"/>
+      <w:lvlJc w:val="left"/>
+      <w:pPr>
+        <w:tabs>
+          <w:tab w:val="num" w:pos="2520"/>
+        </w:tabs>
+        <w:ind w:left="2520" w:hanging="360"/>
+      </w:pPr>
+      <w:rPr>
+        <w:rFonts w:ascii="OpenSymbol" w:hAnsi="OpenSymbol" w:cs="OpenSymbol" w:hint="default"/>
+        <w:rFonts w:cs="OpenSymbol"/>
+      </w:rPr>
+    </w:lvl>
+    <w:lvl w:ilvl="6">
+      <w:start w:val="1"/>
+      <w:numFmt w:val="bullet"/>
+      <w:lvlText w:val=""/>
+      <w:lvlJc w:val="left"/>
+      <w:pPr>
+        <w:tabs>
+          <w:tab w:val="num" w:pos="2880"/>
+        </w:tabs>
+        <w:ind w:left="2880" w:hanging="360"/>
+      </w:pPr>
+      <w:rPr>
+        <w:rFonts w:ascii="Symbol" w:hAnsi="Symbol" w:cs="Symbol" w:hint="default"/>
+        <w:rFonts w:cs="OpenSymbol"/>
+      </w:rPr>
+    </w:lvl>
+    <w:lvl w:ilvl="7">
+      <w:start w:val="1"/>
+      <w:numFmt w:val="bullet"/>
+      <w:lvlText w:val="◦"/>
+      <w:lvlJc w:val="left"/>
+      <w:pPr>
+        <w:tabs>
+          <w:tab w:val="num" w:pos="3240"/>
+        </w:tabs>
+        <w:ind w:left="3240" w:hanging="360"/>
+      </w:pPr>
+      <w:rPr>
+        <w:rFonts w:ascii="OpenSymbol" w:hAnsi="OpenSymbol" w:cs="OpenSymbol" w:hint="default"/>
+        <w:rFonts w:cs="OpenSymbol"/>
+      </w:rPr>
+    </w:lvl>
+    <w:lvl w:ilvl="8">
+      <w:start w:val="1"/>
+      <w:numFmt w:val="bullet"/>
+      <w:lvlText w:val="▪"/>
+      <w:lvlJc w:val="left"/>
+      <w:pPr>
+        <w:tabs>
+          <w:tab w:val="num" w:pos="3600"/>
+        </w:tabs>
+        <w:ind w:left="3600" w:hanging="360"/>
+      </w:pPr>
+      <w:rPr>
+        <w:rFonts w:ascii="OpenSymbol" w:hAnsi="OpenSymbol" w:cs="OpenSymbol" w:hint="default"/>
+        <w:rFonts w:cs="OpenSymbol"/>
+      </w:rPr>
+    </w:lvl>
+  </w:abstractNum>
+  <w:abstractNum w:abstractNumId="7">
+    <w:lvl w:ilvl="0">
+      <w:start w:val="1"/>
+      <w:numFmt w:val="none"/>
+      <w:suff w:val="nothing"/>
+      <w:lvlText w:val=""/>
+      <w:lvlJc w:val="left"/>
+      <w:pPr>
+        <w:tabs>
+          <w:tab w:val="num" w:pos="432"/>
+        </w:tabs>
+        <w:ind w:left="432" w:hanging="432"/>
+      </w:pPr>
+    </w:lvl>
+    <w:lvl w:ilvl="1">
+      <w:start w:val="1"/>
+      <w:numFmt w:val="none"/>
+      <w:suff w:val="nothing"/>
+      <w:lvlText w:val=""/>
+      <w:lvlJc w:val="left"/>
+      <w:pPr>
+        <w:tabs>
+          <w:tab w:val="num" w:pos="576"/>
+        </w:tabs>
+        <w:ind w:left="576" w:hanging="576"/>
+      </w:pPr>
+    </w:lvl>
+    <w:lvl w:ilvl="2">
+      <w:start w:val="1"/>
+      <w:numFmt w:val="none"/>
+      <w:suff w:val="nothing"/>
+      <w:lvlText w:val=""/>
+      <w:lvlJc w:val="left"/>
+      <w:pPr>
+        <w:tabs>
+          <w:tab w:val="num" w:pos="720"/>
+        </w:tabs>
+        <w:ind w:left="720" w:hanging="720"/>
+      </w:pPr>
+    </w:lvl>
+    <w:lvl w:ilvl="3">
+      <w:start w:val="1"/>
+      <w:numFmt w:val="none"/>
+      <w:suff w:val="nothing"/>
+      <w:lvlText w:val=""/>
+      <w:lvlJc w:val="left"/>
+      <w:pPr>
+        <w:tabs>
+          <w:tab w:val="num" w:pos="864"/>
+        </w:tabs>
+        <w:ind w:left="864" w:hanging="864"/>
+      </w:pPr>
+    </w:lvl>
+    <w:lvl w:ilvl="4">
+      <w:start w:val="1"/>
+      <w:numFmt w:val="none"/>
+      <w:suff w:val="nothing"/>
+      <w:lvlText w:val=""/>
+      <w:lvlJc w:val="left"/>
+      <w:pPr>
+        <w:tabs>
+          <w:tab w:val="num" w:pos="1008"/>
+        </w:tabs>
+        <w:ind w:left="1008" w:hanging="1008"/>
+      </w:pPr>
+    </w:lvl>
+    <w:lvl w:ilvl="5">
+      <w:start w:val="1"/>
+      <w:numFmt w:val="none"/>
+      <w:suff w:val="nothing"/>
+      <w:lvlText w:val=""/>
+      <w:lvlJc w:val="left"/>
+      <w:pPr>
+        <w:tabs>
+          <w:tab w:val="num" w:pos="1152"/>
+        </w:tabs>
+        <w:ind w:left="1152" w:hanging="1152"/>
+      </w:pPr>
+    </w:lvl>
+    <w:lvl w:ilvl="6">
+      <w:start w:val="1"/>
+      <w:numFmt w:val="none"/>
+      <w:suff w:val="nothing"/>
+      <w:lvlText w:val=""/>
+      <w:lvlJc w:val="left"/>
+      <w:pPr>
+        <w:tabs>
+          <w:tab w:val="num" w:pos="1296"/>
+        </w:tabs>
+        <w:ind w:left="1296" w:hanging="1296"/>
+      </w:pPr>
+    </w:lvl>
+    <w:lvl w:ilvl="7">
+      <w:start w:val="1"/>
+      <w:numFmt w:val="none"/>
+      <w:suff w:val="nothing"/>
+      <w:lvlText w:val=""/>
+      <w:lvlJc w:val="left"/>
+      <w:pPr>
+        <w:tabs>
+          <w:tab w:val="num" w:pos="1440"/>
+        </w:tabs>
+        <w:ind w:left="1440" w:hanging="1440"/>
+      </w:pPr>
+    </w:lvl>
+    <w:lvl w:ilvl="8">
+      <w:start w:val="1"/>
+      <w:numFmt w:val="none"/>
+      <w:suff w:val="nothing"/>
+      <w:lvlText w:val=""/>
+      <w:lvlJc w:val="left"/>
+      <w:pPr>
+        <w:tabs>
+          <w:tab w:val="num" w:pos="1584"/>
+        </w:tabs>
+        <w:ind w:left="1584" w:hanging="1584"/>
+      </w:pPr>
     </w:lvl>
   </w:abstractNum>
   <w:num w:numId="1">
-    <w:abstractNumId w:val="0"/>
+    <w:abstractNumId w:val="1"/>
+  </w:num>
+  <w:num w:numId="2">
+    <w:abstractNumId w:val="2"/>
+  </w:num>
+  <w:num w:numId="3">
+    <w:abstractNumId w:val="3"/>
+  </w:num>
+  <w:num w:numId="4">
+    <w:abstractNumId w:val="4"/>
+  </w:num>
+  <w:num w:numId="5">
+    <w:abstractNumId w:val="5"/>
+  </w:num>
+  <w:num w:numId="6">
+    <w:abstractNumId w:val="6"/>
+  </w:num>
+  <w:num w:numId="7">
+    <w:abstractNumId w:val="7"/>
   </w:num>
 </w:numbering>
 </file>
 
 <file path=word/styles.xml><?xml version="1.0" encoding="utf-8"?>
-<w:styles xmlns:mc="http://schemas.openxmlformats.org/markup-compatibility/2006" xmlns:r="http://schemas.openxmlformats.org/officeDocument/2006/relationships" xmlns:w="http://schemas.openxmlformats.org/wordprocessingml/2006/main" xmlns:w14="http://schemas.microsoft.com/office/word/2010/wordml" xmlns:w15="http://schemas.microsoft.com/office/word/2012/wordml" xmlns:w16se="http://schemas.microsoft.com/office/word/2015/wordml/symex" mc:Ignorable="w14 w15 w16se">
+<w:styles xmlns:w="http://schemas.openxmlformats.org/wordprocessingml/2006/main" xmlns:w14="http://schemas.microsoft.com/office/word/2010/wordml" xmlns:mc="http://schemas.openxmlformats.org/markup-compatibility/2006" mc:Ignorable="w14">
   <w:docDefaults>
     <w:rPrDefault>
       <w:rPr>
-        <w:rFonts w:asciiTheme="minorHAnsi" w:eastAsiaTheme="minorHAnsi" w:hAnsiTheme="minorHAnsi" w:cstheme="minorBidi"/>
+        <w:rFonts w:ascii="Calibri" w:hAnsi="Calibri" w:eastAsia="Calibri" w:cs="" w:asciiTheme="minorHAnsi" w:cstheme="minorBidi" w:eastAsiaTheme="minorHAnsi" w:hAnsiTheme="minorHAnsi"/>
         <w:sz w:val="22"/>
         <w:szCs w:val="22"/>
         <w:lang w:val="en-AU" w:eastAsia="en-US" w:bidi="ar-SA"/>
@@ -920,21 +2228,21 @@
     </w:rPrDefault>
     <w:pPrDefault>
       <w:pPr>
-        <w:spacing w:after="160" w:line="259" w:lineRule="auto"/>
+        <w:spacing w:lineRule="auto" w:line="259"/>
       </w:pPr>
     </w:pPrDefault>
   </w:docDefaults>
   <w:latentStyles w:defLockedState="0" w:defUIPriority="99" w:defSemiHidden="0" w:defUnhideWhenUsed="0" w:defQFormat="0" w:count="373">
     <w:lsdException w:name="Normal" w:uiPriority="0" w:qFormat="1"/>
     <w:lsdException w:name="heading 1" w:uiPriority="9" w:qFormat="1"/>
-    <w:lsdException w:name="heading 2" w:semiHidden="1" w:uiPriority="9" w:unhideWhenUsed="1" w:qFormat="1"/>
-    <w:lsdException w:name="heading 3" w:semiHidden="1" w:uiPriority="9" w:unhideWhenUsed="1" w:qFormat="1"/>
-    <w:lsdException w:name="heading 4" w:semiHidden="1" w:uiPriority="9" w:unhideWhenUsed="1" w:qFormat="1"/>
-    <w:lsdException w:name="heading 5" w:semiHidden="1" w:uiPriority="9" w:unhideWhenUsed="1" w:qFormat="1"/>
-    <w:lsdException w:name="heading 6" w:semiHidden="1" w:uiPriority="9" w:unhideWhenUsed="1" w:qFormat="1"/>
-    <w:lsdException w:name="heading 7" w:semiHidden="1" w:uiPriority="9" w:unhideWhenUsed="1" w:qFormat="1"/>
-    <w:lsdException w:name="heading 8" w:semiHidden="1" w:uiPriority="9" w:unhideWhenUsed="1" w:qFormat="1"/>
-    <w:lsdException w:name="heading 9" w:semiHidden="1" w:uiPriority="9" w:unhideWhenUsed="1" w:qFormat="1"/>
+    <w:lsdException w:name="heading 2" w:uiPriority="9" w:semiHidden="1" w:unhideWhenUsed="1" w:qFormat="1"/>
+    <w:lsdException w:name="heading 3" w:uiPriority="9" w:semiHidden="1" w:unhideWhenUsed="1" w:qFormat="1"/>
+    <w:lsdException w:name="heading 4" w:uiPriority="9" w:semiHidden="1" w:unhideWhenUsed="1" w:qFormat="1"/>
+    <w:lsdException w:name="heading 5" w:uiPriority="9" w:semiHidden="1" w:unhideWhenUsed="1" w:qFormat="1"/>
+    <w:lsdException w:name="heading 6" w:uiPriority="9" w:semiHidden="1" w:unhideWhenUsed="1" w:qFormat="1"/>
+    <w:lsdException w:name="heading 7" w:uiPriority="9" w:semiHidden="1" w:unhideWhenUsed="1" w:qFormat="1"/>
+    <w:lsdException w:name="heading 8" w:uiPriority="9" w:semiHidden="1" w:unhideWhenUsed="1" w:qFormat="1"/>
+    <w:lsdException w:name="heading 9" w:uiPriority="9" w:semiHidden="1" w:unhideWhenUsed="1" w:qFormat="1"/>
     <w:lsdException w:name="index 1" w:semiHidden="1" w:unhideWhenUsed="1"/>
     <w:lsdException w:name="index 2" w:semiHidden="1" w:unhideWhenUsed="1"/>
     <w:lsdException w:name="index 3" w:semiHidden="1" w:unhideWhenUsed="1"/>
@@ -944,22 +2252,22 @@
     <w:lsdException w:name="index 7" w:semiHidden="1" w:unhideWhenUsed="1"/>
     <w:lsdException w:name="index 8" w:semiHidden="1" w:unhideWhenUsed="1"/>
     <w:lsdException w:name="index 9" w:semiHidden="1" w:unhideWhenUsed="1"/>
-    <w:lsdException w:name="toc 1" w:semiHidden="1" w:uiPriority="39" w:unhideWhenUsed="1"/>
-    <w:lsdException w:name="toc 2" w:semiHidden="1" w:uiPriority="39" w:unhideWhenUsed="1"/>
-    <w:lsdException w:name="toc 3" w:semiHidden="1" w:uiPriority="39" w:unhideWhenUsed="1"/>
-    <w:lsdException w:name="toc 4" w:semiHidden="1" w:uiPriority="39" w:unhideWhenUsed="1"/>
-    <w:lsdException w:name="toc 5" w:semiHidden="1" w:uiPriority="39" w:unhideWhenUsed="1"/>
-    <w:lsdException w:name="toc 6" w:semiHidden="1" w:uiPriority="39" w:unhideWhenUsed="1"/>
-    <w:lsdException w:name="toc 7" w:semiHidden="1" w:uiPriority="39" w:unhideWhenUsed="1"/>
-    <w:lsdException w:name="toc 8" w:semiHidden="1" w:uiPriority="39" w:unhideWhenUsed="1"/>
-    <w:lsdException w:name="toc 9" w:semiHidden="1" w:uiPriority="39" w:unhideWhenUsed="1"/>
+    <w:lsdException w:name="toc 1" w:uiPriority="39" w:semiHidden="1" w:unhideWhenUsed="1"/>
+    <w:lsdException w:name="toc 2" w:uiPriority="39" w:semiHidden="1" w:unhideWhenUsed="1"/>
+    <w:lsdException w:name="toc 3" w:uiPriority="39" w:semiHidden="1" w:unhideWhenUsed="1"/>
+    <w:lsdException w:name="toc 4" w:uiPriority="39" w:semiHidden="1" w:unhideWhenUsed="1"/>
+    <w:lsdException w:name="toc 5" w:uiPriority="39" w:semiHidden="1" w:unhideWhenUsed="1"/>
+    <w:lsdException w:name="toc 6" w:uiPriority="39" w:semiHidden="1" w:unhideWhenUsed="1"/>
+    <w:lsdException w:name="toc 7" w:uiPriority="39" w:semiHidden="1" w:unhideWhenUsed="1"/>
+    <w:lsdException w:name="toc 8" w:uiPriority="39" w:semiHidden="1" w:unhideWhenUsed="1"/>
+    <w:lsdException w:name="toc 9" w:uiPriority="39" w:semiHidden="1" w:unhideWhenUsed="1"/>
     <w:lsdException w:name="Normal Indent" w:semiHidden="1" w:unhideWhenUsed="1"/>
     <w:lsdException w:name="footnote text" w:semiHidden="1" w:unhideWhenUsed="1"/>
     <w:lsdException w:name="annotation text" w:semiHidden="1" w:unhideWhenUsed="1"/>
     <w:lsdException w:name="header" w:semiHidden="1" w:unhideWhenUsed="1"/>
     <w:lsdException w:name="footer" w:semiHidden="1" w:unhideWhenUsed="1"/>
     <w:lsdException w:name="index heading" w:semiHidden="1" w:unhideWhenUsed="1"/>
-    <w:lsdException w:name="caption" w:semiHidden="1" w:uiPriority="35" w:unhideWhenUsed="1" w:qFormat="1"/>
+    <w:lsdException w:name="caption" w:uiPriority="35" w:semiHidden="1" w:unhideWhenUsed="1" w:qFormat="1"/>
     <w:lsdException w:name="table of figures" w:semiHidden="1" w:unhideWhenUsed="1"/>
     <w:lsdException w:name="envelope address" w:semiHidden="1" w:unhideWhenUsed="1"/>
     <w:lsdException w:name="envelope return" w:semiHidden="1" w:unhideWhenUsed="1"/>
@@ -990,7 +2298,7 @@
     <w:lsdException w:name="Title" w:uiPriority="10" w:qFormat="1"/>
     <w:lsdException w:name="Closing" w:semiHidden="1" w:unhideWhenUsed="1"/>
     <w:lsdException w:name="Signature" w:semiHidden="1" w:unhideWhenUsed="1"/>
-    <w:lsdException w:name="Default Paragraph Font" w:semiHidden="1" w:uiPriority="1" w:unhideWhenUsed="1"/>
+    <w:lsdException w:name="Default Paragraph Font" w:uiPriority="1" w:semiHidden="1" w:unhideWhenUsed="1"/>
     <w:lsdException w:name="Body Text" w:semiHidden="1" w:unhideWhenUsed="1"/>
     <w:lsdException w:name="Body Text Indent" w:semiHidden="1" w:unhideWhenUsed="1"/>
     <w:lsdException w:name="List Continue" w:semiHidden="1" w:unhideWhenUsed="1"/>
@@ -1187,8 +2495,8 @@
     <w:lsdException w:name="Subtle Reference" w:uiPriority="31" w:qFormat="1"/>
     <w:lsdException w:name="Intense Reference" w:uiPriority="32" w:qFormat="1"/>
     <w:lsdException w:name="Book Title" w:uiPriority="33" w:qFormat="1"/>
-    <w:lsdException w:name="Bibliography" w:semiHidden="1" w:uiPriority="37" w:unhideWhenUsed="1"/>
-    <w:lsdException w:name="TOC Heading" w:semiHidden="1" w:uiPriority="39" w:unhideWhenUsed="1" w:qFormat="1"/>
+    <w:lsdException w:name="Bibliography" w:uiPriority="37" w:semiHidden="1" w:unhideWhenUsed="1"/>
+    <w:lsdException w:name="TOC Heading" w:uiPriority="39" w:semiHidden="1" w:unhideWhenUsed="1" w:qFormat="1"/>
     <w:lsdException w:name="Plain Table 1" w:uiPriority="41"/>
     <w:lsdException w:name="Plain Table 2" w:uiPriority="42"/>
     <w:lsdException w:name="Plain Table 3" w:uiPriority="43"/>
@@ -1296,18 +2604,31 @@
     <w:lsdException w:name="Mention" w:semiHidden="1" w:unhideWhenUsed="1"/>
     <w:lsdException w:name="Smart Hyperlink" w:semiHidden="1" w:unhideWhenUsed="1"/>
   </w:latentStyles>
-  <w:style w:type="paragraph" w:default="1" w:styleId="Normal">
+  <w:style w:type="paragraph" w:styleId="Normal" w:default="1">
     <w:name w:val="Normal"/>
     <w:qFormat/>
+    <w:pPr>
+      <w:widowControl/>
+      <w:bidi w:val="0"/>
+      <w:spacing w:lineRule="auto" w:line="259" w:before="0" w:after="160"/>
+      <w:jc w:val="left"/>
+    </w:pPr>
+    <w:rPr>
+      <w:rFonts w:ascii="Calibri" w:hAnsi="Calibri" w:eastAsia="Calibri" w:cs="" w:asciiTheme="minorHAnsi" w:cstheme="minorBidi" w:eastAsiaTheme="minorHAnsi" w:hAnsiTheme="minorHAnsi"/>
+      <w:color w:val="auto"/>
+      <w:sz w:val="22"/>
+      <w:szCs w:val="22"/>
+      <w:lang w:val="en-AU" w:eastAsia="en-US" w:bidi="ar-SA"/>
+    </w:rPr>
   </w:style>
   <w:style w:type="paragraph" w:styleId="Heading1">
-    <w:name w:val="heading 1"/>
+    <w:name w:val="Heading 1"/>
     <w:basedOn w:val="Normal"/>
     <w:next w:val="Normal"/>
     <w:link w:val="Heading1Char"/>
     <w:uiPriority w:val="9"/>
     <w:qFormat/>
-    <w:rsid w:val="00C72B10"/>
+    <w:rsid w:val="00c72b10"/>
     <w:pPr>
       <w:keepNext/>
       <w:keepLines/>
@@ -1315,21 +2636,21 @@
       <w:outlineLvl w:val="0"/>
     </w:pPr>
     <w:rPr>
-      <w:rFonts w:asciiTheme="majorHAnsi" w:eastAsiaTheme="majorEastAsia" w:hAnsiTheme="majorHAnsi" w:cstheme="majorBidi"/>
-      <w:color w:val="2E74B5" w:themeColor="accent1" w:themeShade="BF"/>
+      <w:rFonts w:ascii="Calibri Light" w:hAnsi="Calibri Light" w:eastAsia="" w:cs="" w:asciiTheme="majorHAnsi" w:cstheme="majorBidi" w:eastAsiaTheme="majorEastAsia" w:hAnsiTheme="majorHAnsi"/>
+      <w:color w:val="2E74B5" w:themeColor="accent1" w:themeShade="bf"/>
       <w:sz w:val="32"/>
       <w:szCs w:val="32"/>
     </w:rPr>
   </w:style>
   <w:style w:type="paragraph" w:styleId="Heading2">
-    <w:name w:val="heading 2"/>
+    <w:name w:val="Heading 2"/>
     <w:basedOn w:val="Normal"/>
     <w:next w:val="Normal"/>
     <w:link w:val="Heading2Char"/>
     <w:uiPriority w:val="9"/>
     <w:unhideWhenUsed/>
     <w:qFormat/>
-    <w:rsid w:val="00C72B10"/>
+    <w:rsid w:val="00c72b10"/>
     <w:pPr>
       <w:keepNext/>
       <w:keepLines/>
@@ -1337,15 +2658,193 @@
       <w:outlineLvl w:val="1"/>
     </w:pPr>
     <w:rPr>
-      <w:rFonts w:asciiTheme="majorHAnsi" w:eastAsiaTheme="majorEastAsia" w:hAnsiTheme="majorHAnsi" w:cstheme="majorBidi"/>
-      <w:color w:val="2E74B5" w:themeColor="accent1" w:themeShade="BF"/>
+      <w:rFonts w:ascii="Calibri Light" w:hAnsi="Calibri Light" w:eastAsia="" w:cs="" w:asciiTheme="majorHAnsi" w:cstheme="majorBidi" w:eastAsiaTheme="majorEastAsia" w:hAnsiTheme="majorHAnsi"/>
+      <w:color w:val="2E74B5" w:themeColor="accent1" w:themeShade="bf"/>
       <w:sz w:val="26"/>
       <w:szCs w:val="26"/>
     </w:rPr>
   </w:style>
-  <w:style w:type="character" w:default="1" w:styleId="DefaultParagraphFont">
+  <w:style w:type="character" w:styleId="DefaultParagraphFont" w:default="1">
     <w:name w:val="Default Paragraph Font"/>
     <w:uiPriority w:val="1"/>
+    <w:semiHidden/>
+    <w:unhideWhenUsed/>
+    <w:qFormat/>
+    <w:rPr/>
+  </w:style>
+  <w:style w:type="character" w:styleId="HeaderChar" w:customStyle="1">
+    <w:name w:val="Header Char"/>
+    <w:basedOn w:val="DefaultParagraphFont"/>
+    <w:link w:val="Header"/>
+    <w:uiPriority w:val="99"/>
+    <w:qFormat/>
+    <w:rsid w:val="00c72b10"/>
+    <w:rPr/>
+  </w:style>
+  <w:style w:type="character" w:styleId="FooterChar" w:customStyle="1">
+    <w:name w:val="Footer Char"/>
+    <w:basedOn w:val="DefaultParagraphFont"/>
+    <w:link w:val="Footer"/>
+    <w:uiPriority w:val="99"/>
+    <w:qFormat/>
+    <w:rsid w:val="00c72b10"/>
+    <w:rPr/>
+  </w:style>
+  <w:style w:type="character" w:styleId="Heading1Char" w:customStyle="1">
+    <w:name w:val="Heading 1 Char"/>
+    <w:basedOn w:val="DefaultParagraphFont"/>
+    <w:link w:val="Heading1"/>
+    <w:uiPriority w:val="9"/>
+    <w:qFormat/>
+    <w:rsid w:val="00c72b10"/>
+    <w:rPr>
+      <w:rFonts w:ascii="Calibri Light" w:hAnsi="Calibri Light" w:eastAsia="" w:cs="" w:asciiTheme="majorHAnsi" w:cstheme="majorBidi" w:eastAsiaTheme="majorEastAsia" w:hAnsiTheme="majorHAnsi"/>
+      <w:color w:val="2E74B5" w:themeColor="accent1" w:themeShade="bf"/>
+      <w:sz w:val="32"/>
+      <w:szCs w:val="32"/>
+    </w:rPr>
+  </w:style>
+  <w:style w:type="character" w:styleId="Heading2Char" w:customStyle="1">
+    <w:name w:val="Heading 2 Char"/>
+    <w:basedOn w:val="DefaultParagraphFont"/>
+    <w:link w:val="Heading2"/>
+    <w:uiPriority w:val="9"/>
+    <w:qFormat/>
+    <w:rsid w:val="00c72b10"/>
+    <w:rPr>
+      <w:rFonts w:ascii="Calibri Light" w:hAnsi="Calibri Light" w:eastAsia="" w:cs="" w:asciiTheme="majorHAnsi" w:cstheme="majorBidi" w:eastAsiaTheme="majorEastAsia" w:hAnsiTheme="majorHAnsi"/>
+      <w:color w:val="2E74B5" w:themeColor="accent1" w:themeShade="bf"/>
+      <w:sz w:val="26"/>
+      <w:szCs w:val="26"/>
+    </w:rPr>
+  </w:style>
+  <w:style w:type="character" w:styleId="ListLabel1">
+    <w:name w:val="ListLabel 1"/>
+    <w:qFormat/>
+    <w:rPr>
+      <w:rFonts w:cs="Courier New"/>
+    </w:rPr>
+  </w:style>
+  <w:style w:type="character" w:styleId="Bullets">
+    <w:name w:val="Bullets"/>
+    <w:qFormat/>
+    <w:rPr>
+      <w:rFonts w:ascii="OpenSymbol" w:hAnsi="OpenSymbol" w:eastAsia="OpenSymbol" w:cs="OpenSymbol"/>
+    </w:rPr>
+  </w:style>
+  <w:style w:type="paragraph" w:styleId="Heading">
+    <w:name w:val="Heading"/>
+    <w:basedOn w:val="Normal"/>
+    <w:next w:val="TextBody"/>
+    <w:qFormat/>
+    <w:pPr>
+      <w:keepNext/>
+      <w:spacing w:before="240" w:after="120"/>
+    </w:pPr>
+    <w:rPr>
+      <w:rFonts w:ascii="Liberation Sans" w:hAnsi="Liberation Sans" w:eastAsia="Microsoft YaHei" w:cs="Arial"/>
+      <w:sz w:val="28"/>
+      <w:szCs w:val="28"/>
+    </w:rPr>
+  </w:style>
+  <w:style w:type="paragraph" w:styleId="TextBody">
+    <w:name w:val="Text Body"/>
+    <w:basedOn w:val="Normal"/>
+    <w:pPr>
+      <w:spacing w:lineRule="auto" w:line="288" w:before="0" w:after="140"/>
+    </w:pPr>
+    <w:rPr/>
+  </w:style>
+  <w:style w:type="paragraph" w:styleId="List">
+    <w:name w:val="List"/>
+    <w:basedOn w:val="TextBody"/>
+    <w:pPr/>
+    <w:rPr>
+      <w:rFonts w:cs="Arial"/>
+    </w:rPr>
+  </w:style>
+  <w:style w:type="paragraph" w:styleId="Caption">
+    <w:name w:val="Caption"/>
+    <w:basedOn w:val="Normal"/>
+    <w:qFormat/>
+    <w:pPr>
+      <w:suppressLineNumbers/>
+      <w:spacing w:before="120" w:after="120"/>
+    </w:pPr>
+    <w:rPr>
+      <w:rFonts w:cs="Arial"/>
+      <w:i/>
+      <w:iCs/>
+      <w:sz w:val="24"/>
+      <w:szCs w:val="24"/>
+    </w:rPr>
+  </w:style>
+  <w:style w:type="paragraph" w:styleId="Index">
+    <w:name w:val="Index"/>
+    <w:basedOn w:val="Normal"/>
+    <w:qFormat/>
+    <w:pPr>
+      <w:suppressLineNumbers/>
+    </w:pPr>
+    <w:rPr>
+      <w:rFonts w:cs="Arial"/>
+    </w:rPr>
+  </w:style>
+  <w:style w:type="paragraph" w:styleId="Header">
+    <w:name w:val="Header"/>
+    <w:basedOn w:val="Normal"/>
+    <w:link w:val="HeaderChar"/>
+    <w:uiPriority w:val="99"/>
+    <w:unhideWhenUsed/>
+    <w:rsid w:val="00c72b10"/>
+    <w:pPr>
+      <w:tabs>
+        <w:tab w:val="center" w:pos="4513" w:leader="none"/>
+        <w:tab w:val="right" w:pos="9026" w:leader="none"/>
+      </w:tabs>
+      <w:spacing w:lineRule="auto" w:line="240" w:before="0" w:after="0"/>
+    </w:pPr>
+    <w:rPr/>
+  </w:style>
+  <w:style w:type="paragraph" w:styleId="Footer">
+    <w:name w:val="Footer"/>
+    <w:basedOn w:val="Normal"/>
+    <w:link w:val="FooterChar"/>
+    <w:uiPriority w:val="99"/>
+    <w:unhideWhenUsed/>
+    <w:rsid w:val="00c72b10"/>
+    <w:pPr>
+      <w:tabs>
+        <w:tab w:val="center" w:pos="4513" w:leader="none"/>
+        <w:tab w:val="right" w:pos="9026" w:leader="none"/>
+      </w:tabs>
+      <w:spacing w:lineRule="auto" w:line="240" w:before="0" w:after="0"/>
+    </w:pPr>
+    <w:rPr/>
+  </w:style>
+  <w:style w:type="paragraph" w:styleId="ListParagraph">
+    <w:name w:val="List Paragraph"/>
+    <w:basedOn w:val="Normal"/>
+    <w:uiPriority w:val="34"/>
+    <w:qFormat/>
+    <w:rsid w:val="00c72b10"/>
+    <w:pPr>
+      <w:spacing w:before="0" w:after="160"/>
+      <w:ind w:left="720" w:hanging="0"/>
+      <w:contextualSpacing/>
+    </w:pPr>
+    <w:rPr/>
+  </w:style>
+  <w:style w:type="paragraph" w:styleId="FrameContents">
+    <w:name w:val="Frame Contents"/>
+    <w:basedOn w:val="Normal"/>
+    <w:qFormat/>
+    <w:pPr/>
+    <w:rPr/>
+  </w:style>
+  <w:style w:type="numbering" w:styleId="NoList" w:default="1">
+    <w:name w:val="No List"/>
+    <w:uiPriority w:val="99"/>
     <w:semiHidden/>
     <w:unhideWhenUsed/>
   </w:style>
@@ -1363,93 +2862,6 @@
         <w:right w:w="108" w:type="dxa"/>
       </w:tblCellMar>
     </w:tblPr>
-  </w:style>
-  <w:style w:type="numbering" w:default="1" w:styleId="NoList">
-    <w:name w:val="No List"/>
-    <w:uiPriority w:val="99"/>
-    <w:semiHidden/>
-    <w:unhideWhenUsed/>
-  </w:style>
-  <w:style w:type="paragraph" w:styleId="Header">
-    <w:name w:val="header"/>
-    <w:basedOn w:val="Normal"/>
-    <w:link w:val="HeaderChar"/>
-    <w:uiPriority w:val="99"/>
-    <w:unhideWhenUsed/>
-    <w:rsid w:val="00C72B10"/>
-    <w:pPr>
-      <w:tabs>
-        <w:tab w:val="center" w:pos="4513"/>
-        <w:tab w:val="right" w:pos="9026"/>
-      </w:tabs>
-      <w:spacing w:after="0" w:line="240" w:lineRule="auto"/>
-    </w:pPr>
-  </w:style>
-  <w:style w:type="character" w:customStyle="1" w:styleId="HeaderChar">
-    <w:name w:val="Header Char"/>
-    <w:basedOn w:val="DefaultParagraphFont"/>
-    <w:link w:val="Header"/>
-    <w:uiPriority w:val="99"/>
-    <w:rsid w:val="00C72B10"/>
-  </w:style>
-  <w:style w:type="paragraph" w:styleId="Footer">
-    <w:name w:val="footer"/>
-    <w:basedOn w:val="Normal"/>
-    <w:link w:val="FooterChar"/>
-    <w:uiPriority w:val="99"/>
-    <w:unhideWhenUsed/>
-    <w:rsid w:val="00C72B10"/>
-    <w:pPr>
-      <w:tabs>
-        <w:tab w:val="center" w:pos="4513"/>
-        <w:tab w:val="right" w:pos="9026"/>
-      </w:tabs>
-      <w:spacing w:after="0" w:line="240" w:lineRule="auto"/>
-    </w:pPr>
-  </w:style>
-  <w:style w:type="character" w:customStyle="1" w:styleId="FooterChar">
-    <w:name w:val="Footer Char"/>
-    <w:basedOn w:val="DefaultParagraphFont"/>
-    <w:link w:val="Footer"/>
-    <w:uiPriority w:val="99"/>
-    <w:rsid w:val="00C72B10"/>
-  </w:style>
-  <w:style w:type="character" w:customStyle="1" w:styleId="Heading1Char">
-    <w:name w:val="Heading 1 Char"/>
-    <w:basedOn w:val="DefaultParagraphFont"/>
-    <w:link w:val="Heading1"/>
-    <w:uiPriority w:val="9"/>
-    <w:rsid w:val="00C72B10"/>
-    <w:rPr>
-      <w:rFonts w:asciiTheme="majorHAnsi" w:eastAsiaTheme="majorEastAsia" w:hAnsiTheme="majorHAnsi" w:cstheme="majorBidi"/>
-      <w:color w:val="2E74B5" w:themeColor="accent1" w:themeShade="BF"/>
-      <w:sz w:val="32"/>
-      <w:szCs w:val="32"/>
-    </w:rPr>
-  </w:style>
-  <w:style w:type="character" w:customStyle="1" w:styleId="Heading2Char">
-    <w:name w:val="Heading 2 Char"/>
-    <w:basedOn w:val="DefaultParagraphFont"/>
-    <w:link w:val="Heading2"/>
-    <w:uiPriority w:val="9"/>
-    <w:rsid w:val="00C72B10"/>
-    <w:rPr>
-      <w:rFonts w:asciiTheme="majorHAnsi" w:eastAsiaTheme="majorEastAsia" w:hAnsiTheme="majorHAnsi" w:cstheme="majorBidi"/>
-      <w:color w:val="2E74B5" w:themeColor="accent1" w:themeShade="BF"/>
-      <w:sz w:val="26"/>
-      <w:szCs w:val="26"/>
-    </w:rPr>
-  </w:style>
-  <w:style w:type="paragraph" w:styleId="ListParagraph">
-    <w:name w:val="List Paragraph"/>
-    <w:basedOn w:val="Normal"/>
-    <w:uiPriority w:val="34"/>
-    <w:qFormat/>
-    <w:rsid w:val="00C72B10"/>
-    <w:pPr>
-      <w:ind w:left="720"/>
-      <w:contextualSpacing/>
-    </w:pPr>
   </w:style>
 </w:styles>
 </file>

</xml_diff>